<commit_message>
Research hibernate-Demo spring mvc4 hibernate
</commit_message>
<xml_diff>
--- a/doc/research/TRN-MiniBlog_ResearchSpring-Hibernate_LEUUAY.docx
+++ b/doc/research/TRN-MiniBlog_ResearchSpring-Hibernate_LEUUAY.docx
@@ -10,6 +10,7 @@
         <w:ind w:left="360"/>
         <w:rPr>
           <w:rFonts w:ascii="Times New Roman" w:hAnsi="Times New Roman" w:cs="Times New Roman"/>
+          <w:b/>
         </w:rPr>
       </w:pPr>
       <w:r>
@@ -21,6 +22,8 @@
       <w:r>
         <w:rPr>
           <w:rFonts w:ascii="Times New Roman" w:hAnsi="Times New Roman" w:cs="Times New Roman"/>
+          <w:b/>
+          <w:sz w:val="32"/>
         </w:rPr>
         <w:tab/>
         <w:t xml:space="preserve"> Spring: </w:t>
@@ -229,19 +232,7 @@
         <w:rPr>
           <w:rFonts w:ascii="Times New Roman" w:eastAsia="Times New Roman" w:hAnsi="Times New Roman" w:cs="Times New Roman"/>
         </w:rPr>
-        <w:t>Inversion of Control (IO</w:t>
-      </w:r>
-      <w:r>
-        <w:rPr>
-          <w:rFonts w:ascii="Times New Roman" w:eastAsia="Times New Roman" w:hAnsi="Times New Roman" w:cs="Times New Roman"/>
-        </w:rPr>
-        <w:t>C</w:t>
-      </w:r>
-      <w:r>
-        <w:rPr>
-          <w:rFonts w:ascii="Times New Roman" w:eastAsia="Times New Roman" w:hAnsi="Times New Roman" w:cs="Times New Roman"/>
-        </w:rPr>
-        <w:t>)</w:t>
+        <w:t>Inversion of Control (IOC)</w:t>
       </w:r>
       <w:r>
         <w:rPr>
@@ -464,16 +455,7 @@
           <w:rFonts w:ascii="Times New Roman" w:eastAsia="Times New Roman" w:hAnsi="Times New Roman" w:cs="Times New Roman"/>
           <w:color w:val="000000"/>
         </w:rPr>
-        <w:t xml:space="preserve"> The Web context module provides basic web-oriented integration features builds on top of the ap</w:t>
-      </w:r>
-      <w:bookmarkStart w:id="0" w:name="_GoBack"/>
-      <w:bookmarkEnd w:id="0"/>
-      <w:r>
-        <w:rPr>
-          <w:rFonts w:ascii="Times New Roman" w:eastAsia="Times New Roman" w:hAnsi="Times New Roman" w:cs="Times New Roman"/>
-          <w:color w:val="000000"/>
-        </w:rPr>
-        <w:t xml:space="preserve">plication context module, providing contexts for Web-based applications. As a result, the </w:t>
+        <w:t xml:space="preserve"> The Web context module provides basic web-oriented integration features builds on top of the application context module, providing contexts for Web-based applications. As a result, the </w:t>
       </w:r>
       <w:proofErr w:type="gramStart"/>
       <w:r>
@@ -1015,6 +997,650 @@
         <w:t xml:space="preserve"> interface.</w:t>
       </w:r>
     </w:p>
+    <w:p>
+      <w:pPr>
+        <w:tabs>
+          <w:tab w:val="left" w:pos="5850"/>
+        </w:tabs>
+        <w:rPr>
+          <w:rFonts w:ascii="Times New Roman" w:hAnsi="Times New Roman" w:cs="Times New Roman"/>
+          <w:b/>
+          <w:sz w:val="30"/>
+        </w:rPr>
+      </w:pPr>
+      <w:r>
+        <w:rPr>
+          <w:rFonts w:ascii="Times New Roman" w:hAnsi="Times New Roman" w:cs="Times New Roman"/>
+          <w:b/>
+          <w:sz w:val="30"/>
+        </w:rPr>
+        <w:t>Hibernate:</w:t>
+      </w:r>
+    </w:p>
+    <w:p>
+      <w:pPr>
+        <w:tabs>
+          <w:tab w:val="left" w:pos="5850"/>
+        </w:tabs>
+        <w:rPr>
+          <w:rFonts w:ascii="Times New Roman" w:hAnsi="Times New Roman" w:cs="Times New Roman"/>
+        </w:rPr>
+      </w:pPr>
+    </w:p>
+    <w:p>
+      <w:pPr>
+        <w:rPr>
+          <w:rFonts w:ascii="Times New Roman" w:eastAsia="Times New Roman" w:hAnsi="Times New Roman" w:cs="Times New Roman"/>
+          <w:shd w:val="clear" w:color="auto" w:fill="FFFFFF"/>
+        </w:rPr>
+      </w:pPr>
+      <w:r>
+        <w:rPr>
+          <w:rFonts w:ascii="Times New Roman" w:hAnsi="Times New Roman" w:cs="Times New Roman"/>
+        </w:rPr>
+        <w:t xml:space="preserve">Hibernate ORM: </w:t>
+      </w:r>
+      <w:r>
+        <w:rPr>
+          <w:rFonts w:ascii="Times New Roman" w:eastAsia="Times New Roman" w:hAnsi="Times New Roman" w:cs="Times New Roman"/>
+          <w:shd w:val="clear" w:color="auto" w:fill="FFFFFF"/>
+        </w:rPr>
+        <w:t>Hibernate ORM enables developers to more easily write applications whose data outlives the application process. As an Object/Relational Mapping (ORM) framework, Hibernate is concerned with data persistence as it applies to relational databases (via JDBC).</w:t>
+      </w:r>
+    </w:p>
+    <w:p>
+      <w:pPr>
+        <w:rPr>
+          <w:rFonts w:ascii="Times New Roman" w:eastAsia="Times New Roman" w:hAnsi="Times New Roman" w:cs="Times New Roman"/>
+          <w:shd w:val="clear" w:color="auto" w:fill="FFFFFF"/>
+        </w:rPr>
+      </w:pPr>
+    </w:p>
+    <w:p>
+      <w:pPr>
+        <w:rPr>
+          <w:rFonts w:ascii="Times New Roman" w:eastAsia="Times New Roman" w:hAnsi="Times New Roman" w:cs="Times New Roman"/>
+          <w:shd w:val="clear" w:color="auto" w:fill="FFFFFF"/>
+        </w:rPr>
+      </w:pPr>
+      <w:r>
+        <w:rPr>
+          <w:rFonts w:ascii="Times New Roman" w:hAnsi="Times New Roman" w:cs="Times New Roman"/>
+          <w:noProof/>
+        </w:rPr>
+        <w:drawing>
+          <wp:inline distT="0" distB="0" distL="0" distR="0" wp14:anchorId="7B7C4A04" wp14:editId="6A30689F">
+            <wp:extent cx="4381500" cy="4076700"/>
+            <wp:effectExtent l="0" t="0" r="0" b="0"/>
+            <wp:docPr id="13" name="Picture 13"/>
+            <wp:cNvGraphicFramePr>
+              <a:graphicFrameLocks xmlns:a="http://schemas.openxmlformats.org/drawingml/2006/main" noChangeAspect="1"/>
+            </wp:cNvGraphicFramePr>
+            <a:graphic xmlns:a="http://schemas.openxmlformats.org/drawingml/2006/main">
+              <a:graphicData uri="http://schemas.openxmlformats.org/drawingml/2006/picture">
+                <pic:pic xmlns:pic="http://schemas.openxmlformats.org/drawingml/2006/picture">
+                  <pic:nvPicPr>
+                    <pic:cNvPr id="13" name="hibernate_architecture.jpg"/>
+                    <pic:cNvPicPr/>
+                  </pic:nvPicPr>
+                  <pic:blipFill>
+                    <a:blip r:embed="rId8">
+                      <a:extLst>
+                        <a:ext uri="{28A0092B-C50C-407E-A947-70E740481C1C}">
+                          <a14:useLocalDpi xmlns:a14="http://schemas.microsoft.com/office/drawing/2010/main" val="0"/>
+                        </a:ext>
+                      </a:extLst>
+                    </a:blip>
+                    <a:stretch>
+                      <a:fillRect/>
+                    </a:stretch>
+                  </pic:blipFill>
+                  <pic:spPr>
+                    <a:xfrm>
+                      <a:off x="0" y="0"/>
+                      <a:ext cx="4381500" cy="4076700"/>
+                    </a:xfrm>
+                    <a:prstGeom prst="rect">
+                      <a:avLst/>
+                    </a:prstGeom>
+                  </pic:spPr>
+                </pic:pic>
+              </a:graphicData>
+            </a:graphic>
+          </wp:inline>
+        </w:drawing>
+      </w:r>
+    </w:p>
+    <w:p>
+      <w:pPr>
+        <w:rPr>
+          <w:rFonts w:ascii="Times New Roman" w:eastAsia="Times New Roman" w:hAnsi="Times New Roman" w:cs="Times New Roman"/>
+          <w:shd w:val="clear" w:color="auto" w:fill="FFFFFF"/>
+        </w:rPr>
+      </w:pPr>
+    </w:p>
+    <w:p>
+      <w:pPr>
+        <w:rPr>
+          <w:rFonts w:ascii="Times New Roman" w:eastAsia="Times New Roman" w:hAnsi="Times New Roman" w:cs="Times New Roman"/>
+          <w:shd w:val="clear" w:color="auto" w:fill="FFFFFF"/>
+        </w:rPr>
+      </w:pPr>
+      <w:r>
+        <w:rPr>
+          <w:rFonts w:ascii="Times New Roman" w:eastAsia="Times New Roman" w:hAnsi="Times New Roman" w:cs="Times New Roman"/>
+          <w:b/>
+          <w:shd w:val="clear" w:color="auto" w:fill="FFFFFF"/>
+        </w:rPr>
+        <w:t xml:space="preserve">    </w:t>
+      </w:r>
+      <w:r>
+        <w:rPr>
+          <w:rFonts w:ascii="Times New Roman" w:eastAsia="Times New Roman" w:hAnsi="Times New Roman" w:cs="Times New Roman"/>
+          <w:b/>
+          <w:shd w:val="clear" w:color="auto" w:fill="FFFFFF"/>
+        </w:rPr>
+        <w:t>Configuration</w:t>
+      </w:r>
+      <w:r>
+        <w:rPr>
+          <w:rFonts w:ascii="Times New Roman" w:eastAsia="Times New Roman" w:hAnsi="Times New Roman" w:cs="Times New Roman"/>
+          <w:b/>
+          <w:shd w:val="clear" w:color="auto" w:fill="FFFFFF"/>
+        </w:rPr>
+        <w:t xml:space="preserve">: </w:t>
+      </w:r>
+      <w:r>
+        <w:rPr>
+          <w:rFonts w:ascii="Times New Roman" w:eastAsia="Times New Roman" w:hAnsi="Times New Roman" w:cs="Times New Roman"/>
+          <w:shd w:val="clear" w:color="auto" w:fill="FFFFFF"/>
+        </w:rPr>
+        <w:t xml:space="preserve"> use for </w:t>
+      </w:r>
+      <w:proofErr w:type="spellStart"/>
+      <w:r>
+        <w:rPr>
+          <w:rFonts w:ascii="Times New Roman" w:eastAsia="Times New Roman" w:hAnsi="Times New Roman" w:cs="Times New Roman"/>
+          <w:shd w:val="clear" w:color="auto" w:fill="FFFFFF"/>
+        </w:rPr>
+        <w:t>config</w:t>
+      </w:r>
+      <w:proofErr w:type="spellEnd"/>
+      <w:r>
+        <w:rPr>
+          <w:rFonts w:ascii="Times New Roman" w:eastAsia="Times New Roman" w:hAnsi="Times New Roman" w:cs="Times New Roman"/>
+          <w:shd w:val="clear" w:color="auto" w:fill="FFFFFF"/>
+        </w:rPr>
+        <w:t xml:space="preserve"> </w:t>
+      </w:r>
+      <w:proofErr w:type="gramStart"/>
+      <w:r>
+        <w:rPr>
+          <w:rFonts w:ascii="Times New Roman" w:eastAsia="Times New Roman" w:hAnsi="Times New Roman" w:cs="Times New Roman"/>
+          <w:shd w:val="clear" w:color="auto" w:fill="FFFFFF"/>
+        </w:rPr>
+        <w:t>hibernate :</w:t>
+      </w:r>
+      <w:proofErr w:type="gramEnd"/>
+      <w:r>
+        <w:rPr>
+          <w:rFonts w:ascii="Times New Roman" w:eastAsia="Times New Roman" w:hAnsi="Times New Roman" w:cs="Times New Roman"/>
+          <w:shd w:val="clear" w:color="auto" w:fill="FFFFFF"/>
+        </w:rPr>
+        <w:t xml:space="preserve"> </w:t>
+      </w:r>
+      <w:proofErr w:type="spellStart"/>
+      <w:r>
+        <w:rPr>
+          <w:rFonts w:ascii="Times New Roman" w:eastAsia="Times New Roman" w:hAnsi="Times New Roman" w:cs="Times New Roman"/>
+          <w:shd w:val="clear" w:color="auto" w:fill="FFFFFF"/>
+        </w:rPr>
+        <w:t>datasource</w:t>
+      </w:r>
+      <w:proofErr w:type="spellEnd"/>
+      <w:r>
+        <w:rPr>
+          <w:rFonts w:ascii="Times New Roman" w:eastAsia="Times New Roman" w:hAnsi="Times New Roman" w:cs="Times New Roman"/>
+          <w:shd w:val="clear" w:color="auto" w:fill="FFFFFF"/>
+        </w:rPr>
+        <w:t xml:space="preserve"> (connection),</w:t>
+      </w:r>
+      <w:r>
+        <w:rPr>
+          <w:rFonts w:ascii="Times New Roman" w:eastAsia="Times New Roman" w:hAnsi="Times New Roman" w:cs="Times New Roman"/>
+          <w:shd w:val="clear" w:color="auto" w:fill="FFFFFF"/>
+        </w:rPr>
+        <w:t xml:space="preserve"> class mapping</w:t>
+      </w:r>
+    </w:p>
+    <w:p>
+      <w:pPr>
+        <w:rPr>
+          <w:rFonts w:ascii="Times New Roman" w:eastAsia="Times New Roman" w:hAnsi="Times New Roman" w:cs="Times New Roman"/>
+          <w:shd w:val="clear" w:color="auto" w:fill="FFFFFF"/>
+        </w:rPr>
+      </w:pPr>
+      <w:r>
+        <w:rPr>
+          <w:rFonts w:ascii="Times New Roman" w:eastAsia="Times New Roman" w:hAnsi="Times New Roman" w:cs="Times New Roman"/>
+          <w:b/>
+          <w:shd w:val="clear" w:color="auto" w:fill="FFFFFF"/>
+        </w:rPr>
+        <w:t xml:space="preserve">    </w:t>
+      </w:r>
+      <w:r>
+        <w:rPr>
+          <w:rFonts w:ascii="Times New Roman" w:eastAsia="Times New Roman" w:hAnsi="Times New Roman" w:cs="Times New Roman"/>
+          <w:b/>
+          <w:shd w:val="clear" w:color="auto" w:fill="FFFFFF"/>
+        </w:rPr>
+        <w:t>Transaction</w:t>
+      </w:r>
+      <w:r>
+        <w:rPr>
+          <w:rFonts w:ascii="Times New Roman" w:eastAsia="Times New Roman" w:hAnsi="Times New Roman" w:cs="Times New Roman"/>
+          <w:shd w:val="clear" w:color="auto" w:fill="FFFFFF"/>
+        </w:rPr>
+        <w:t>: use for check the process update, delete, insert, read for go to finish or not, if the process is not finish, it will roll back</w:t>
+      </w:r>
+    </w:p>
+    <w:p>
+      <w:pPr>
+        <w:rPr>
+          <w:rFonts w:ascii="Times New Roman" w:eastAsia="Times New Roman" w:hAnsi="Times New Roman" w:cs="Times New Roman"/>
+          <w:shd w:val="clear" w:color="auto" w:fill="FFFFFF"/>
+        </w:rPr>
+      </w:pPr>
+      <w:r>
+        <w:rPr>
+          <w:rFonts w:ascii="Times New Roman" w:eastAsia="Times New Roman" w:hAnsi="Times New Roman" w:cs="Times New Roman"/>
+          <w:b/>
+          <w:shd w:val="clear" w:color="auto" w:fill="FFFFFF"/>
+        </w:rPr>
+        <w:t xml:space="preserve">    </w:t>
+      </w:r>
+      <w:r>
+        <w:rPr>
+          <w:rFonts w:ascii="Times New Roman" w:eastAsia="Times New Roman" w:hAnsi="Times New Roman" w:cs="Times New Roman"/>
+          <w:b/>
+          <w:shd w:val="clear" w:color="auto" w:fill="FFFFFF"/>
+        </w:rPr>
+        <w:t>Session</w:t>
+      </w:r>
+      <w:r>
+        <w:rPr>
+          <w:rFonts w:ascii="Times New Roman" w:eastAsia="Times New Roman" w:hAnsi="Times New Roman" w:cs="Times New Roman"/>
+          <w:shd w:val="clear" w:color="auto" w:fill="FFFFFF"/>
+        </w:rPr>
+        <w:t xml:space="preserve">: use to insert, delete, read, update, </w:t>
+      </w:r>
+      <w:proofErr w:type="gramStart"/>
+      <w:r>
+        <w:rPr>
+          <w:rFonts w:ascii="Times New Roman" w:eastAsia="Times New Roman" w:hAnsi="Times New Roman" w:cs="Times New Roman"/>
+          <w:shd w:val="clear" w:color="auto" w:fill="FFFFFF"/>
+        </w:rPr>
+        <w:t>using</w:t>
+      </w:r>
+      <w:proofErr w:type="gramEnd"/>
+      <w:r>
+        <w:rPr>
+          <w:rFonts w:ascii="Times New Roman" w:eastAsia="Times New Roman" w:hAnsi="Times New Roman" w:cs="Times New Roman"/>
+          <w:shd w:val="clear" w:color="auto" w:fill="FFFFFF"/>
+        </w:rPr>
+        <w:t xml:space="preserve"> </w:t>
+      </w:r>
+      <w:r>
+        <w:rPr>
+          <w:rFonts w:ascii="Times New Roman" w:eastAsia="Times New Roman" w:hAnsi="Times New Roman" w:cs="Times New Roman"/>
+          <w:shd w:val="clear" w:color="auto" w:fill="FFFFFF"/>
+        </w:rPr>
+        <w:t>associate</w:t>
+      </w:r>
+      <w:r>
+        <w:rPr>
+          <w:rFonts w:ascii="Times New Roman" w:eastAsia="Times New Roman" w:hAnsi="Times New Roman" w:cs="Times New Roman"/>
+          <w:shd w:val="clear" w:color="auto" w:fill="FFFFFF"/>
+        </w:rPr>
+        <w:t xml:space="preserve"> with criteria and query to retrieve database.</w:t>
+      </w:r>
+    </w:p>
+    <w:p>
+      <w:pPr>
+        <w:spacing w:after="160" w:line="259" w:lineRule="auto"/>
+        <w:rPr>
+          <w:rFonts w:ascii="Times New Roman" w:hAnsi="Times New Roman" w:cs="Times New Roman"/>
+        </w:rPr>
+      </w:pPr>
+      <w:r>
+        <w:rPr>
+          <w:rFonts w:ascii="Times New Roman" w:eastAsia="Times New Roman" w:hAnsi="Times New Roman" w:cs="Times New Roman"/>
+          <w:shd w:val="clear" w:color="auto" w:fill="FFFFFF"/>
+        </w:rPr>
+        <w:t xml:space="preserve">        </w:t>
+      </w:r>
+      <w:r>
+        <w:rPr>
+          <w:rFonts w:ascii="Times New Roman" w:eastAsia="Times New Roman" w:hAnsi="Times New Roman" w:cs="Times New Roman"/>
+          <w:b/>
+          <w:shd w:val="clear" w:color="auto" w:fill="FFFFFF"/>
+        </w:rPr>
+        <w:t>Session Factory</w:t>
+      </w:r>
+      <w:r>
+        <w:rPr>
+          <w:rFonts w:ascii="Times New Roman" w:eastAsia="Times New Roman" w:hAnsi="Times New Roman" w:cs="Times New Roman"/>
+          <w:shd w:val="clear" w:color="auto" w:fill="FFFFFF"/>
+        </w:rPr>
+        <w:t xml:space="preserve">: </w:t>
+      </w:r>
+      <w:r>
+        <w:rPr>
+          <w:rFonts w:ascii="Times New Roman" w:hAnsi="Times New Roman" w:cs="Times New Roman"/>
+        </w:rPr>
+        <w:t xml:space="preserve">is a factory of session and client of </w:t>
+      </w:r>
+      <w:proofErr w:type="spellStart"/>
+      <w:r>
+        <w:rPr>
+          <w:rFonts w:ascii="Times New Roman" w:hAnsi="Times New Roman" w:cs="Times New Roman"/>
+        </w:rPr>
+        <w:t>ConnectionProvider</w:t>
+      </w:r>
+      <w:proofErr w:type="spellEnd"/>
+      <w:r>
+        <w:rPr>
+          <w:rFonts w:ascii="Times New Roman" w:hAnsi="Times New Roman" w:cs="Times New Roman"/>
+        </w:rPr>
+        <w:t>. It holds second level cache (optional) of data, provides factory method to get the object of Session.</w:t>
+      </w:r>
+    </w:p>
+    <w:p>
+      <w:pPr>
+        <w:rPr>
+          <w:rFonts w:ascii="Times New Roman" w:eastAsia="Times New Roman" w:hAnsi="Times New Roman" w:cs="Times New Roman"/>
+          <w:shd w:val="clear" w:color="auto" w:fill="FFFFFF"/>
+        </w:rPr>
+      </w:pPr>
+    </w:p>
+    <w:p>
+      <w:pPr>
+        <w:rPr>
+          <w:rFonts w:ascii="Times New Roman" w:eastAsia="Times New Roman" w:hAnsi="Times New Roman" w:cs="Times New Roman"/>
+          <w:shd w:val="clear" w:color="auto" w:fill="FFFFFF"/>
+        </w:rPr>
+      </w:pPr>
+      <w:r>
+        <w:rPr>
+          <w:rFonts w:ascii="Times New Roman" w:eastAsia="Times New Roman" w:hAnsi="Times New Roman" w:cs="Times New Roman"/>
+          <w:shd w:val="clear" w:color="auto" w:fill="FFFFFF"/>
+        </w:rPr>
+        <w:t xml:space="preserve"> </w:t>
+      </w:r>
+      <w:r>
+        <w:rPr>
+          <w:rFonts w:ascii="Times New Roman" w:eastAsia="Times New Roman" w:hAnsi="Times New Roman" w:cs="Times New Roman"/>
+          <w:shd w:val="clear" w:color="auto" w:fill="FFFFFF"/>
+        </w:rPr>
+        <w:t xml:space="preserve"> </w:t>
+      </w:r>
+    </w:p>
+    <w:p>
+      <w:pPr>
+        <w:rPr>
+          <w:rFonts w:ascii="Times New Roman" w:eastAsia="Times New Roman" w:hAnsi="Times New Roman" w:cs="Times New Roman"/>
+          <w:shd w:val="clear" w:color="auto" w:fill="FFFFFF"/>
+        </w:rPr>
+      </w:pPr>
+    </w:p>
+    <w:p>
+      <w:pPr>
+        <w:rPr>
+          <w:rFonts w:ascii="Times New Roman" w:eastAsia="Times New Roman" w:hAnsi="Times New Roman" w:cs="Times New Roman"/>
+          <w:shd w:val="clear" w:color="auto" w:fill="FFFFFF"/>
+        </w:rPr>
+      </w:pPr>
+      <w:r>
+        <w:rPr>
+          <w:rFonts w:ascii="Times New Roman" w:eastAsia="Times New Roman" w:hAnsi="Times New Roman" w:cs="Times New Roman"/>
+          <w:shd w:val="clear" w:color="auto" w:fill="FFFFFF"/>
+        </w:rPr>
+        <w:t xml:space="preserve">Hibernate search: Hibernate Search transparently indexes your objects and offers fast regular, full-text and </w:t>
+      </w:r>
+      <w:proofErr w:type="spellStart"/>
+      <w:r>
+        <w:rPr>
+          <w:rFonts w:ascii="Times New Roman" w:eastAsia="Times New Roman" w:hAnsi="Times New Roman" w:cs="Times New Roman"/>
+          <w:shd w:val="clear" w:color="auto" w:fill="FFFFFF"/>
+        </w:rPr>
+        <w:t>geolocation</w:t>
+      </w:r>
+      <w:proofErr w:type="spellEnd"/>
+      <w:r>
+        <w:rPr>
+          <w:rFonts w:ascii="Times New Roman" w:eastAsia="Times New Roman" w:hAnsi="Times New Roman" w:cs="Times New Roman"/>
+          <w:shd w:val="clear" w:color="auto" w:fill="FFFFFF"/>
+        </w:rPr>
+        <w:t xml:space="preserve"> search. Ease of use and easy clustering are core.</w:t>
+      </w:r>
+    </w:p>
+    <w:p>
+      <w:pPr>
+        <w:rPr>
+          <w:rFonts w:ascii="Times New Roman" w:eastAsia="Times New Roman" w:hAnsi="Times New Roman" w:cs="Times New Roman"/>
+          <w:shd w:val="clear" w:color="auto" w:fill="FFFFFF"/>
+        </w:rPr>
+      </w:pPr>
+    </w:p>
+    <w:p>
+      <w:pPr>
+        <w:rPr>
+          <w:rFonts w:ascii="Times New Roman" w:eastAsia="Times New Roman" w:hAnsi="Times New Roman" w:cs="Times New Roman"/>
+          <w:sz w:val="20"/>
+          <w:szCs w:val="20"/>
+        </w:rPr>
+      </w:pPr>
+      <w:r>
+        <w:rPr>
+          <w:rFonts w:ascii="Times New Roman" w:eastAsia="Times New Roman" w:hAnsi="Times New Roman" w:cs="Times New Roman"/>
+          <w:shd w:val="clear" w:color="auto" w:fill="FFFFFF"/>
+        </w:rPr>
+        <w:t xml:space="preserve">Hibernate validator: Hibernate Validator allows </w:t>
+      </w:r>
+      <w:proofErr w:type="gramStart"/>
+      <w:r>
+        <w:rPr>
+          <w:rFonts w:ascii="Times New Roman" w:eastAsia="Times New Roman" w:hAnsi="Times New Roman" w:cs="Times New Roman"/>
+          <w:shd w:val="clear" w:color="auto" w:fill="FFFFFF"/>
+        </w:rPr>
+        <w:t>to express and validate</w:t>
+      </w:r>
+      <w:proofErr w:type="gramEnd"/>
+      <w:r>
+        <w:rPr>
+          <w:rFonts w:ascii="Times New Roman" w:eastAsia="Times New Roman" w:hAnsi="Times New Roman" w:cs="Times New Roman"/>
+          <w:shd w:val="clear" w:color="auto" w:fill="FFFFFF"/>
+        </w:rPr>
+        <w:t xml:space="preserve"> application constraints. The default metadata </w:t>
+      </w:r>
+      <w:proofErr w:type="gramStart"/>
+      <w:r>
+        <w:rPr>
+          <w:rFonts w:ascii="Times New Roman" w:eastAsia="Times New Roman" w:hAnsi="Times New Roman" w:cs="Times New Roman"/>
+          <w:shd w:val="clear" w:color="auto" w:fill="FFFFFF"/>
+        </w:rPr>
+        <w:t>source are</w:t>
+      </w:r>
+      <w:proofErr w:type="gramEnd"/>
+      <w:r>
+        <w:rPr>
+          <w:rFonts w:ascii="Times New Roman" w:eastAsia="Times New Roman" w:hAnsi="Times New Roman" w:cs="Times New Roman"/>
+          <w:shd w:val="clear" w:color="auto" w:fill="FFFFFF"/>
+        </w:rPr>
+        <w:t xml:space="preserve"> annotations, with the ability to override and extend through the use of XML. It is not tied to a specific application tier or programming model and is available for both server and client application programming</w:t>
+      </w:r>
+    </w:p>
+    <w:p>
+      <w:pPr>
+        <w:rPr>
+          <w:rFonts w:ascii="Times New Roman" w:eastAsia="Times New Roman" w:hAnsi="Times New Roman" w:cs="Times New Roman"/>
+        </w:rPr>
+      </w:pPr>
+    </w:p>
+    <w:p>
+      <w:pPr>
+        <w:rPr>
+          <w:rFonts w:ascii="Times New Roman" w:eastAsia="Times New Roman" w:hAnsi="Times New Roman" w:cs="Times New Roman"/>
+          <w:shd w:val="clear" w:color="auto" w:fill="FFFFFF"/>
+        </w:rPr>
+      </w:pPr>
+      <w:r>
+        <w:rPr>
+          <w:rFonts w:ascii="Times New Roman" w:eastAsia="Times New Roman" w:hAnsi="Times New Roman" w:cs="Times New Roman"/>
+        </w:rPr>
+        <w:t xml:space="preserve">Hibernate OGM: </w:t>
+      </w:r>
+      <w:r>
+        <w:rPr>
+          <w:rFonts w:ascii="Times New Roman" w:eastAsia="Times New Roman" w:hAnsi="Times New Roman" w:cs="Times New Roman"/>
+          <w:shd w:val="clear" w:color="auto" w:fill="FFFFFF"/>
+        </w:rPr>
+        <w:t xml:space="preserve">Hibernate Object/Grid Mapper (OGM) provides Java Persistence (JPA) support for </w:t>
+      </w:r>
+      <w:proofErr w:type="spellStart"/>
+      <w:r>
+        <w:rPr>
+          <w:rFonts w:ascii="Times New Roman" w:eastAsia="Times New Roman" w:hAnsi="Times New Roman" w:cs="Times New Roman"/>
+          <w:shd w:val="clear" w:color="auto" w:fill="FFFFFF"/>
+        </w:rPr>
+        <w:t>NoSQL</w:t>
+      </w:r>
+      <w:proofErr w:type="spellEnd"/>
+      <w:r>
+        <w:rPr>
+          <w:rFonts w:ascii="Times New Roman" w:eastAsia="Times New Roman" w:hAnsi="Times New Roman" w:cs="Times New Roman"/>
+          <w:shd w:val="clear" w:color="auto" w:fill="FFFFFF"/>
+        </w:rPr>
+        <w:t xml:space="preserve"> solutions. It reuses Hibernate ORM’s engine but persists entities into a </w:t>
+      </w:r>
+      <w:proofErr w:type="spellStart"/>
+      <w:r>
+        <w:rPr>
+          <w:rFonts w:ascii="Times New Roman" w:eastAsia="Times New Roman" w:hAnsi="Times New Roman" w:cs="Times New Roman"/>
+          <w:shd w:val="clear" w:color="auto" w:fill="FFFFFF"/>
+        </w:rPr>
+        <w:t>N</w:t>
+      </w:r>
+      <w:bookmarkStart w:id="0" w:name="_GoBack"/>
+      <w:bookmarkEnd w:id="0"/>
+      <w:r>
+        <w:rPr>
+          <w:rFonts w:ascii="Times New Roman" w:eastAsia="Times New Roman" w:hAnsi="Times New Roman" w:cs="Times New Roman"/>
+          <w:shd w:val="clear" w:color="auto" w:fill="FFFFFF"/>
+        </w:rPr>
+        <w:t>oSQL</w:t>
+      </w:r>
+      <w:proofErr w:type="spellEnd"/>
+      <w:r>
+        <w:rPr>
+          <w:rFonts w:ascii="Times New Roman" w:eastAsia="Times New Roman" w:hAnsi="Times New Roman" w:cs="Times New Roman"/>
+          <w:shd w:val="clear" w:color="auto" w:fill="FFFFFF"/>
+        </w:rPr>
+        <w:t xml:space="preserve"> </w:t>
+      </w:r>
+      <w:proofErr w:type="spellStart"/>
+      <w:r>
+        <w:rPr>
+          <w:rFonts w:ascii="Times New Roman" w:eastAsia="Times New Roman" w:hAnsi="Times New Roman" w:cs="Times New Roman"/>
+          <w:shd w:val="clear" w:color="auto" w:fill="FFFFFF"/>
+        </w:rPr>
+        <w:t>datastore</w:t>
+      </w:r>
+      <w:proofErr w:type="spellEnd"/>
+      <w:r>
+        <w:rPr>
+          <w:rFonts w:ascii="Times New Roman" w:eastAsia="Times New Roman" w:hAnsi="Times New Roman" w:cs="Times New Roman"/>
+          <w:shd w:val="clear" w:color="auto" w:fill="FFFFFF"/>
+        </w:rPr>
+        <w:t xml:space="preserve"> instead of a relational database.</w:t>
+      </w:r>
+    </w:p>
+    <w:p>
+      <w:pPr>
+        <w:rPr>
+          <w:rFonts w:ascii="Times New Roman" w:eastAsia="Times New Roman" w:hAnsi="Times New Roman" w:cs="Times New Roman"/>
+          <w:shd w:val="clear" w:color="auto" w:fill="FFFFFF"/>
+        </w:rPr>
+      </w:pPr>
+    </w:p>
+    <w:p>
+      <w:pPr>
+        <w:rPr>
+          <w:rFonts w:ascii="Times New Roman" w:eastAsia="Times New Roman" w:hAnsi="Times New Roman" w:cs="Times New Roman"/>
+          <w:sz w:val="20"/>
+          <w:szCs w:val="20"/>
+        </w:rPr>
+      </w:pPr>
+      <w:r>
+        <w:rPr>
+          <w:rFonts w:ascii="Times New Roman" w:eastAsia="Times New Roman" w:hAnsi="Times New Roman" w:cs="Times New Roman"/>
+          <w:u w:val="single"/>
+          <w:shd w:val="clear" w:color="auto" w:fill="FFFFFF"/>
+        </w:rPr>
+        <w:t>Note</w:t>
+      </w:r>
+      <w:r>
+        <w:rPr>
+          <w:rFonts w:ascii="Times New Roman" w:eastAsia="Times New Roman" w:hAnsi="Times New Roman" w:cs="Times New Roman"/>
+          <w:shd w:val="clear" w:color="auto" w:fill="FFFFFF"/>
+        </w:rPr>
+        <w:t>: on my demo: It use</w:t>
+      </w:r>
+      <w:r>
+        <w:rPr>
+          <w:rFonts w:ascii="Times New Roman" w:eastAsia="Times New Roman" w:hAnsi="Times New Roman" w:cs="Times New Roman"/>
+          <w:shd w:val="clear" w:color="auto" w:fill="FFFFFF"/>
+        </w:rPr>
+        <w:t xml:space="preserve"> native hibernate APIS (</w:t>
+      </w:r>
+      <w:r>
+        <w:rPr>
+          <w:rFonts w:ascii="Times New Roman" w:eastAsia="Times New Roman" w:hAnsi="Times New Roman" w:cs="Times New Roman"/>
+          <w:shd w:val="clear" w:color="auto" w:fill="FFFFFF"/>
+        </w:rPr>
+        <w:t>hibernate session not entity manager</w:t>
+      </w:r>
+      <w:r>
+        <w:rPr>
+          <w:rFonts w:ascii="Times New Roman" w:eastAsia="Times New Roman" w:hAnsi="Times New Roman" w:cs="Times New Roman"/>
+          <w:shd w:val="clear" w:color="auto" w:fill="FFFFFF"/>
+        </w:rPr>
+        <w:t>)</w:t>
+      </w:r>
+      <w:r>
+        <w:rPr>
+          <w:rFonts w:ascii="Times New Roman" w:eastAsia="Times New Roman" w:hAnsi="Times New Roman" w:cs="Times New Roman"/>
+          <w:shd w:val="clear" w:color="auto" w:fill="FFFFFF"/>
+        </w:rPr>
+        <w:t>, spring 4</w:t>
+      </w:r>
+    </w:p>
+    <w:p>
+      <w:pPr>
+        <w:rPr>
+          <w:rFonts w:ascii="Times New Roman" w:eastAsia="Times New Roman" w:hAnsi="Times New Roman" w:cs="Times New Roman"/>
+        </w:rPr>
+      </w:pPr>
+    </w:p>
+    <w:p>
+      <w:pPr>
+        <w:rPr>
+          <w:rFonts w:ascii="Times" w:eastAsia="Times New Roman" w:hAnsi="Times" w:cs="Times New Roman"/>
+          <w:sz w:val="20"/>
+          <w:szCs w:val="20"/>
+        </w:rPr>
+      </w:pPr>
+    </w:p>
     <w:sectPr>
       <w:pgSz w:w="12240" w:h="15840"/>
       <w:pgMar w:top="1440" w:right="1800" w:bottom="1440" w:left="1800" w:header="720" w:footer="720" w:gutter="0"/>
@@ -1028,6 +1654,119 @@
 <file path=word/numbering.xml><?xml version="1.0" encoding="utf-8"?>
 <w:numbering xmlns:wpc="http://schemas.microsoft.com/office/word/2010/wordprocessingCanvas" xmlns:mo="http://schemas.microsoft.com/office/mac/office/2008/main" xmlns:mc="http://schemas.openxmlformats.org/markup-compatibility/2006" xmlns:mv="urn:schemas-microsoft-com:mac:vml" xmlns:o="urn:schemas-microsoft-com:office:office" xmlns:r="http://schemas.openxmlformats.org/officeDocument/2006/relationships" xmlns:m="http://schemas.openxmlformats.org/officeDocument/2006/math" xmlns:v="urn:schemas-microsoft-com:vml" xmlns:wp14="http://schemas.microsoft.com/office/word/2010/wordprocessingDrawing" xmlns:wp="http://schemas.openxmlformats.org/drawingml/2006/wordprocessingDrawing" xmlns:w10="urn:schemas-microsoft-com:office:word" xmlns:w="http://schemas.openxmlformats.org/wordprocessingml/2006/main" xmlns:w14="http://schemas.microsoft.com/office/word/2010/wordml" xmlns:wpg="http://schemas.microsoft.com/office/word/2010/wordprocessingGroup" xmlns:wpi="http://schemas.microsoft.com/office/word/2010/wordprocessingInk" xmlns:wne="http://schemas.microsoft.com/office/word/2006/wordml" xmlns:wps="http://schemas.microsoft.com/office/word/2010/wordprocessingShape" mc:Ignorable="w14 wp14">
   <w:abstractNum w:abstractNumId="0">
+    <w:nsid w:val="1A92196A"/>
+    <w:multiLevelType w:val="hybridMultilevel"/>
+    <w:tmpl w:val="5178D664"/>
+    <w:lvl w:ilvl="0" w:tplc="08090001">
+      <w:start w:val="1"/>
+      <w:numFmt w:val="bullet"/>
+      <w:lvlText w:val=""/>
+      <w:lvlJc w:val="left"/>
+      <w:pPr>
+        <w:ind w:left="720" w:hanging="360"/>
+      </w:pPr>
+      <w:rPr>
+        <w:rFonts w:ascii="Symbol" w:hAnsi="Symbol" w:hint="default"/>
+      </w:rPr>
+    </w:lvl>
+    <w:lvl w:ilvl="1" w:tplc="08090003" w:tentative="1">
+      <w:start w:val="1"/>
+      <w:numFmt w:val="bullet"/>
+      <w:lvlText w:val="o"/>
+      <w:lvlJc w:val="left"/>
+      <w:pPr>
+        <w:ind w:left="1440" w:hanging="360"/>
+      </w:pPr>
+      <w:rPr>
+        <w:rFonts w:ascii="Courier New" w:hAnsi="Courier New" w:cs="Courier New" w:hint="default"/>
+      </w:rPr>
+    </w:lvl>
+    <w:lvl w:ilvl="2" w:tplc="08090005" w:tentative="1">
+      <w:start w:val="1"/>
+      <w:numFmt w:val="bullet"/>
+      <w:lvlText w:val=""/>
+      <w:lvlJc w:val="left"/>
+      <w:pPr>
+        <w:ind w:left="2160" w:hanging="360"/>
+      </w:pPr>
+      <w:rPr>
+        <w:rFonts w:ascii="Wingdings" w:hAnsi="Wingdings" w:hint="default"/>
+      </w:rPr>
+    </w:lvl>
+    <w:lvl w:ilvl="3" w:tplc="08090001" w:tentative="1">
+      <w:start w:val="1"/>
+      <w:numFmt w:val="bullet"/>
+      <w:lvlText w:val=""/>
+      <w:lvlJc w:val="left"/>
+      <w:pPr>
+        <w:ind w:left="2880" w:hanging="360"/>
+      </w:pPr>
+      <w:rPr>
+        <w:rFonts w:ascii="Symbol" w:hAnsi="Symbol" w:hint="default"/>
+      </w:rPr>
+    </w:lvl>
+    <w:lvl w:ilvl="4" w:tplc="08090003" w:tentative="1">
+      <w:start w:val="1"/>
+      <w:numFmt w:val="bullet"/>
+      <w:lvlText w:val="o"/>
+      <w:lvlJc w:val="left"/>
+      <w:pPr>
+        <w:ind w:left="3600" w:hanging="360"/>
+      </w:pPr>
+      <w:rPr>
+        <w:rFonts w:ascii="Courier New" w:hAnsi="Courier New" w:cs="Courier New" w:hint="default"/>
+      </w:rPr>
+    </w:lvl>
+    <w:lvl w:ilvl="5" w:tplc="08090005" w:tentative="1">
+      <w:start w:val="1"/>
+      <w:numFmt w:val="bullet"/>
+      <w:lvlText w:val=""/>
+      <w:lvlJc w:val="left"/>
+      <w:pPr>
+        <w:ind w:left="4320" w:hanging="360"/>
+      </w:pPr>
+      <w:rPr>
+        <w:rFonts w:ascii="Wingdings" w:hAnsi="Wingdings" w:hint="default"/>
+      </w:rPr>
+    </w:lvl>
+    <w:lvl w:ilvl="6" w:tplc="08090001" w:tentative="1">
+      <w:start w:val="1"/>
+      <w:numFmt w:val="bullet"/>
+      <w:lvlText w:val=""/>
+      <w:lvlJc w:val="left"/>
+      <w:pPr>
+        <w:ind w:left="5040" w:hanging="360"/>
+      </w:pPr>
+      <w:rPr>
+        <w:rFonts w:ascii="Symbol" w:hAnsi="Symbol" w:hint="default"/>
+      </w:rPr>
+    </w:lvl>
+    <w:lvl w:ilvl="7" w:tplc="08090003" w:tentative="1">
+      <w:start w:val="1"/>
+      <w:numFmt w:val="bullet"/>
+      <w:lvlText w:val="o"/>
+      <w:lvlJc w:val="left"/>
+      <w:pPr>
+        <w:ind w:left="5760" w:hanging="360"/>
+      </w:pPr>
+      <w:rPr>
+        <w:rFonts w:ascii="Courier New" w:hAnsi="Courier New" w:cs="Courier New" w:hint="default"/>
+      </w:rPr>
+    </w:lvl>
+    <w:lvl w:ilvl="8" w:tplc="08090005" w:tentative="1">
+      <w:start w:val="1"/>
+      <w:numFmt w:val="bullet"/>
+      <w:lvlText w:val=""/>
+      <w:lvlJc w:val="left"/>
+      <w:pPr>
+        <w:ind w:left="6480" w:hanging="360"/>
+      </w:pPr>
+      <w:rPr>
+        <w:rFonts w:ascii="Wingdings" w:hAnsi="Wingdings" w:hint="default"/>
+      </w:rPr>
+    </w:lvl>
+  </w:abstractNum>
+  <w:abstractNum w:abstractNumId="1">
     <w:nsid w:val="1E74084E"/>
     <w:multiLevelType w:val="hybridMultilevel"/>
     <w:tmpl w:val="88F0FEF8"/>
@@ -1139,7 +1878,7 @@
       </w:rPr>
     </w:lvl>
   </w:abstractNum>
-  <w:abstractNum w:abstractNumId="1">
+  <w:abstractNum w:abstractNumId="2">
     <w:nsid w:val="291717EE"/>
     <w:multiLevelType w:val="hybridMultilevel"/>
     <w:tmpl w:val="80744A1A"/>
@@ -1225,7 +1964,7 @@
       </w:pPr>
     </w:lvl>
   </w:abstractNum>
-  <w:abstractNum w:abstractNumId="2">
+  <w:abstractNum w:abstractNumId="3">
     <w:nsid w:val="29F146BC"/>
     <w:multiLevelType w:val="hybridMultilevel"/>
     <w:tmpl w:val="B9E4FD88"/>
@@ -1311,7 +2050,7 @@
       </w:pPr>
     </w:lvl>
   </w:abstractNum>
-  <w:abstractNum w:abstractNumId="3">
+  <w:abstractNum w:abstractNumId="4">
     <w:nsid w:val="4007112F"/>
     <w:multiLevelType w:val="multilevel"/>
     <w:tmpl w:val="04090021"/>
@@ -1424,7 +2163,7 @@
       </w:rPr>
     </w:lvl>
   </w:abstractNum>
-  <w:abstractNum w:abstractNumId="4">
+  <w:abstractNum w:abstractNumId="5">
     <w:nsid w:val="4DDA5D5E"/>
     <w:multiLevelType w:val="multilevel"/>
     <w:tmpl w:val="04090021"/>
@@ -1537,7 +2276,7 @@
       </w:rPr>
     </w:lvl>
   </w:abstractNum>
-  <w:abstractNum w:abstractNumId="5">
+  <w:abstractNum w:abstractNumId="6">
     <w:nsid w:val="6251188A"/>
     <w:multiLevelType w:val="hybridMultilevel"/>
     <w:tmpl w:val="4628F078"/>
@@ -1649,7 +2388,7 @@
       </w:rPr>
     </w:lvl>
   </w:abstractNum>
-  <w:abstractNum w:abstractNumId="6">
+  <w:abstractNum w:abstractNumId="7">
     <w:nsid w:val="627F7FEE"/>
     <w:multiLevelType w:val="multilevel"/>
     <w:tmpl w:val="04090021"/>
@@ -1762,7 +2501,7 @@
       </w:rPr>
     </w:lvl>
   </w:abstractNum>
-  <w:abstractNum w:abstractNumId="7">
+  <w:abstractNum w:abstractNumId="8">
     <w:nsid w:val="67904557"/>
     <w:multiLevelType w:val="hybridMultilevel"/>
     <w:tmpl w:val="0CC8CFEA"/>
@@ -1874,7 +2613,7 @@
       </w:rPr>
     </w:lvl>
   </w:abstractNum>
-  <w:abstractNum w:abstractNumId="8">
+  <w:abstractNum w:abstractNumId="9">
     <w:nsid w:val="71757789"/>
     <w:multiLevelType w:val="hybridMultilevel"/>
     <w:tmpl w:val="5EFA02B8"/>
@@ -1964,31 +2703,34 @@
     </w:lvl>
   </w:abstractNum>
   <w:num w:numId="1">
+    <w:abstractNumId w:val="8"/>
+  </w:num>
+  <w:num w:numId="2">
+    <w:abstractNumId w:val="3"/>
+  </w:num>
+  <w:num w:numId="3">
+    <w:abstractNumId w:val="1"/>
+  </w:num>
+  <w:num w:numId="4">
+    <w:abstractNumId w:val="6"/>
+  </w:num>
+  <w:num w:numId="5">
+    <w:abstractNumId w:val="5"/>
+  </w:num>
+  <w:num w:numId="6">
+    <w:abstractNumId w:val="2"/>
+  </w:num>
+  <w:num w:numId="7">
     <w:abstractNumId w:val="7"/>
   </w:num>
-  <w:num w:numId="2">
-    <w:abstractNumId w:val="2"/>
-  </w:num>
-  <w:num w:numId="3">
-    <w:abstractNumId w:val="0"/>
-  </w:num>
-  <w:num w:numId="4">
-    <w:abstractNumId w:val="5"/>
-  </w:num>
-  <w:num w:numId="5">
+  <w:num w:numId="8">
     <w:abstractNumId w:val="4"/>
   </w:num>
-  <w:num w:numId="6">
-    <w:abstractNumId w:val="1"/>
+  <w:num w:numId="9">
+    <w:abstractNumId w:val="9"/>
   </w:num>
-  <w:num w:numId="7">
-    <w:abstractNumId w:val="6"/>
-  </w:num>
-  <w:num w:numId="8">
-    <w:abstractNumId w:val="3"/>
-  </w:num>
-  <w:num w:numId="9">
-    <w:abstractNumId w:val="8"/>
+  <w:num w:numId="10">
+    <w:abstractNumId w:val="0"/>
   </w:num>
 </w:numbering>
 </file>

</xml_diff>

<commit_message>
Research rest api, add CRUD rest api to demo (70%)
</commit_message>
<xml_diff>
--- a/doc/research/TRN-MiniBlog_ResearchSpring-Hibernate_LEUUAY.docx
+++ b/doc/research/TRN-MiniBlog_ResearchSpring-Hibernate_LEUUAY.docx
@@ -171,247 +171,188 @@
           <w:rFonts w:ascii="Times New Roman" w:eastAsia="Times New Roman" w:hAnsi="Times New Roman" w:cs="Times New Roman"/>
           <w:color w:val="000000"/>
         </w:rPr>
-        <w:t xml:space="preserve">he core container provides the fundamental functionality of the </w:t>
-      </w:r>
-      <w:proofErr w:type="gramStart"/>
+        <w:t>he core container provides the fundamental functionality of the Spring framework. In this module primary component is the</w:t>
+      </w:r>
+      <w:r>
+        <w:rPr>
+          <w:rFonts w:ascii="Times New Roman" w:hAnsi="Times New Roman" w:cs="Times New Roman"/>
+          <w:color w:val="222222"/>
+        </w:rPr>
+        <w:t>BeanFactory</w:t>
+      </w:r>
       <w:r>
         <w:rPr>
           <w:rFonts w:ascii="Times New Roman" w:eastAsia="Times New Roman" w:hAnsi="Times New Roman" w:cs="Times New Roman"/>
           <w:color w:val="000000"/>
         </w:rPr>
-        <w:t>Spring</w:t>
-      </w:r>
-      <w:proofErr w:type="gramEnd"/>
+        <w:t>, an implementation of the Factory pattern. The </w:t>
+      </w:r>
+      <w:r>
+        <w:rPr>
+          <w:rFonts w:ascii="Times New Roman" w:hAnsi="Times New Roman" w:cs="Times New Roman"/>
+          <w:color w:val="222222"/>
+        </w:rPr>
+        <w:t>BeanFactory</w:t>
+      </w:r>
       <w:r>
         <w:rPr>
           <w:rFonts w:ascii="Times New Roman" w:eastAsia="Times New Roman" w:hAnsi="Times New Roman" w:cs="Times New Roman"/>
           <w:color w:val="000000"/>
         </w:rPr>
-        <w:t xml:space="preserve"> framework. In this module primary component is </w:t>
-      </w:r>
-      <w:proofErr w:type="spellStart"/>
+        <w:t> applies the </w:t>
+      </w:r>
+      <w:r>
+        <w:rPr>
+          <w:rFonts w:ascii="Times New Roman" w:eastAsia="Times New Roman" w:hAnsi="Times New Roman" w:cs="Times New Roman"/>
+        </w:rPr>
+        <w:t>Inversion of Control (IOC)</w:t>
+      </w:r>
       <w:r>
         <w:rPr>
           <w:rFonts w:ascii="Times New Roman" w:eastAsia="Times New Roman" w:hAnsi="Times New Roman" w:cs="Times New Roman"/>
           <w:color w:val="000000"/>
         </w:rPr>
-        <w:t>the</w:t>
-      </w:r>
-      <w:r>
-        <w:rPr>
-          <w:rFonts w:ascii="Times New Roman" w:hAnsi="Times New Roman" w:cs="Times New Roman"/>
-          <w:color w:val="222222"/>
-        </w:rPr>
-        <w:t>BeanFactory</w:t>
-      </w:r>
-      <w:proofErr w:type="spellEnd"/>
+        <w:t> pattern to separate an application's configuration and dependency specification from the actual application code.</w:t>
+      </w:r>
+    </w:p>
+    <w:p>
+      <w:pPr>
+        <w:rPr>
+          <w:rFonts w:ascii="Times New Roman" w:hAnsi="Times New Roman" w:cs="Times New Roman"/>
+        </w:rPr>
+      </w:pPr>
+    </w:p>
+    <w:p>
+      <w:pPr>
+        <w:rPr>
+          <w:rFonts w:ascii="Times New Roman" w:eastAsia="Times New Roman" w:hAnsi="Times New Roman" w:cs="Times New Roman"/>
+        </w:rPr>
+      </w:pPr>
+      <w:r>
+        <w:rPr>
+          <w:rFonts w:ascii="Times New Roman" w:hAnsi="Times New Roman" w:cs="Times New Roman"/>
+          <w:b/>
+        </w:rPr>
+        <w:t>Spring AOP</w:t>
+      </w:r>
+      <w:r>
+        <w:rPr>
+          <w:rFonts w:ascii="Times New Roman" w:hAnsi="Times New Roman" w:cs="Times New Roman"/>
+        </w:rPr>
+        <w:t>:</w:t>
+      </w:r>
       <w:r>
         <w:rPr>
           <w:rFonts w:ascii="Times New Roman" w:eastAsia="Times New Roman" w:hAnsi="Times New Roman" w:cs="Times New Roman"/>
           <w:color w:val="000000"/>
         </w:rPr>
-        <w:t>, an implementation of the Factory pattern. The </w:t>
-      </w:r>
-      <w:proofErr w:type="spellStart"/>
-      <w:r>
-        <w:rPr>
-          <w:rFonts w:ascii="Times New Roman" w:hAnsi="Times New Roman" w:cs="Times New Roman"/>
-          <w:color w:val="222222"/>
-        </w:rPr>
-        <w:t>BeanFactory</w:t>
-      </w:r>
-      <w:proofErr w:type="spellEnd"/>
+        <w:t xml:space="preserve"> he Spring AOP module allows a software component to be decorated with additional behavior, through its configuration management feature. As a result you can easily AOP-enable any object managed by the Spring framework. The Spring AOP module provides transaction management services for objects in any Spring-based application. With Spring AOP you can incorporate declarative transaction management into your applications without relying on EJB components.</w:t>
+      </w:r>
+    </w:p>
+    <w:p>
+      <w:pPr>
+        <w:ind w:left="90"/>
+        <w:rPr>
+          <w:rFonts w:ascii="Times New Roman" w:hAnsi="Times New Roman" w:cs="Times New Roman"/>
+        </w:rPr>
+      </w:pPr>
+    </w:p>
+    <w:p>
+      <w:pPr>
+        <w:rPr>
+          <w:rFonts w:ascii="Times New Roman" w:hAnsi="Times New Roman" w:cs="Times New Roman"/>
+        </w:rPr>
+      </w:pPr>
+      <w:r>
+        <w:rPr>
+          <w:rFonts w:ascii="Times New Roman" w:hAnsi="Times New Roman" w:cs="Times New Roman"/>
+        </w:rPr>
+        <w:t xml:space="preserve"> </w:t>
+      </w:r>
+    </w:p>
+    <w:p>
+      <w:pPr>
+        <w:rPr>
+          <w:rFonts w:ascii="Times New Roman" w:eastAsia="Times New Roman" w:hAnsi="Times New Roman" w:cs="Times New Roman"/>
+        </w:rPr>
+      </w:pPr>
+      <w:r>
+        <w:rPr>
+          <w:rFonts w:ascii="Times New Roman" w:hAnsi="Times New Roman" w:cs="Times New Roman"/>
+        </w:rPr>
+        <w:t xml:space="preserve"> </w:t>
+      </w:r>
+      <w:r>
+        <w:rPr>
+          <w:rFonts w:ascii="Times New Roman" w:hAnsi="Times New Roman" w:cs="Times New Roman"/>
+          <w:b/>
+        </w:rPr>
+        <w:t>Spring ORM</w:t>
+      </w:r>
+      <w:r>
+        <w:rPr>
+          <w:rFonts w:ascii="Times New Roman" w:hAnsi="Times New Roman" w:cs="Times New Roman"/>
+        </w:rPr>
+        <w:t>:</w:t>
+      </w:r>
+      <w:r>
+        <w:rPr>
+          <w:rFonts w:ascii="Times New Roman" w:eastAsia="Times New Roman" w:hAnsi="Times New Roman" w:cs="Times New Roman"/>
+          <w:color w:val="333333"/>
+          <w:shd w:val="clear" w:color="auto" w:fill="FFFFFF"/>
+        </w:rPr>
+        <w:t xml:space="preserve"> </w:t>
+      </w:r>
+      <w:r>
+        <w:rPr>
+          <w:rFonts w:ascii="Times New Roman" w:eastAsia="Times New Roman" w:hAnsi="Times New Roman" w:cs="Times New Roman"/>
+          <w:color w:val="333333"/>
+          <w:shd w:val="clear" w:color="auto" w:fill="FFFFFF"/>
+        </w:rPr>
+        <w:t>t</w:t>
+      </w:r>
+      <w:r>
+        <w:rPr>
+          <w:rFonts w:ascii="Times New Roman" w:eastAsia="Times New Roman" w:hAnsi="Times New Roman" w:cs="Times New Roman"/>
+          <w:color w:val="333333"/>
+          <w:shd w:val="clear" w:color="auto" w:fill="FFFFFF"/>
+        </w:rPr>
+        <w:t>he Spring Framework supports integration with Hibernate, Java Persistence API (JPA) and Java Data Objects (JDO) for resource management, data access object (DAO) implementations, and transaction strategies</w:t>
+      </w:r>
+    </w:p>
+    <w:p>
+      <w:pPr>
+        <w:ind w:left="90"/>
+        <w:rPr>
+          <w:rFonts w:ascii="Times New Roman" w:hAnsi="Times New Roman" w:cs="Times New Roman"/>
+        </w:rPr>
+      </w:pPr>
+    </w:p>
+    <w:p>
+      <w:pPr>
+        <w:rPr>
+          <w:rFonts w:ascii="Times New Roman" w:eastAsia="Times New Roman" w:hAnsi="Times New Roman" w:cs="Times New Roman"/>
+        </w:rPr>
+      </w:pPr>
+      <w:r>
+        <w:rPr>
+          <w:rFonts w:ascii="Times New Roman" w:hAnsi="Times New Roman" w:cs="Times New Roman"/>
+          <w:b/>
+        </w:rPr>
+        <w:t>Spring DAO</w:t>
+      </w:r>
+      <w:r>
+        <w:rPr>
+          <w:rFonts w:ascii="Times New Roman" w:hAnsi="Times New Roman" w:cs="Times New Roman"/>
+        </w:rPr>
+        <w:t>:</w:t>
+      </w:r>
       <w:r>
         <w:rPr>
           <w:rFonts w:ascii="Times New Roman" w:eastAsia="Times New Roman" w:hAnsi="Times New Roman" w:cs="Times New Roman"/>
           <w:color w:val="000000"/>
         </w:rPr>
-        <w:t> applies the </w:t>
-      </w:r>
-      <w:r>
-        <w:rPr>
-          <w:rFonts w:ascii="Times New Roman" w:eastAsia="Times New Roman" w:hAnsi="Times New Roman" w:cs="Times New Roman"/>
-        </w:rPr>
-        <w:t>Inversion of Control (IOC)</w:t>
-      </w:r>
-      <w:r>
-        <w:rPr>
-          <w:rFonts w:ascii="Times New Roman" w:eastAsia="Times New Roman" w:hAnsi="Times New Roman" w:cs="Times New Roman"/>
-          <w:color w:val="000000"/>
-        </w:rPr>
-        <w:t> pattern to separate an application's configuration and dependency specification from the actual application code.</w:t>
-      </w:r>
-    </w:p>
-    <w:p>
-      <w:pPr>
-        <w:rPr>
-          <w:rFonts w:ascii="Times New Roman" w:hAnsi="Times New Roman" w:cs="Times New Roman"/>
-        </w:rPr>
-      </w:pPr>
-    </w:p>
-    <w:p>
-      <w:pPr>
-        <w:rPr>
-          <w:rFonts w:ascii="Times New Roman" w:eastAsia="Times New Roman" w:hAnsi="Times New Roman" w:cs="Times New Roman"/>
-        </w:rPr>
-      </w:pPr>
-      <w:r>
-        <w:rPr>
-          <w:rFonts w:ascii="Times New Roman" w:hAnsi="Times New Roman" w:cs="Times New Roman"/>
-          <w:b/>
-        </w:rPr>
-        <w:t>Spring AOP</w:t>
-      </w:r>
-      <w:r>
-        <w:rPr>
-          <w:rFonts w:ascii="Times New Roman" w:hAnsi="Times New Roman" w:cs="Times New Roman"/>
-        </w:rPr>
-        <w:t>:</w:t>
-      </w:r>
-      <w:r>
-        <w:rPr>
-          <w:rFonts w:ascii="Times New Roman" w:eastAsia="Times New Roman" w:hAnsi="Times New Roman" w:cs="Times New Roman"/>
-          <w:color w:val="000000"/>
-        </w:rPr>
-        <w:t xml:space="preserve"> he Spring AOP module allows a software component to be decorated with additional behavior, through its configuration management feature. As a result you can easily AOP-enable any object managed by the </w:t>
-      </w:r>
-      <w:proofErr w:type="gramStart"/>
-      <w:r>
-        <w:rPr>
-          <w:rFonts w:ascii="Times New Roman" w:eastAsia="Times New Roman" w:hAnsi="Times New Roman" w:cs="Times New Roman"/>
-          <w:color w:val="000000"/>
-        </w:rPr>
-        <w:t>Spring</w:t>
-      </w:r>
-      <w:proofErr w:type="gramEnd"/>
-      <w:r>
-        <w:rPr>
-          <w:rFonts w:ascii="Times New Roman" w:eastAsia="Times New Roman" w:hAnsi="Times New Roman" w:cs="Times New Roman"/>
-          <w:color w:val="000000"/>
-        </w:rPr>
-        <w:t xml:space="preserve"> framework. The Spring AOP module provides transaction management services for objects in any Spring-based application. With Spring AOP you can incorporate declarative transaction management into your applications without relying on EJB components.</w:t>
-      </w:r>
-    </w:p>
-    <w:p>
-      <w:pPr>
-        <w:ind w:left="90"/>
-        <w:rPr>
-          <w:rFonts w:ascii="Times New Roman" w:hAnsi="Times New Roman" w:cs="Times New Roman"/>
-        </w:rPr>
-      </w:pPr>
-    </w:p>
-    <w:p>
-      <w:pPr>
-        <w:rPr>
-          <w:rFonts w:ascii="Times New Roman" w:hAnsi="Times New Roman" w:cs="Times New Roman"/>
-        </w:rPr>
-      </w:pPr>
-      <w:r>
-        <w:rPr>
-          <w:rFonts w:ascii="Times New Roman" w:hAnsi="Times New Roman" w:cs="Times New Roman"/>
-        </w:rPr>
-        <w:t xml:space="preserve"> </w:t>
-      </w:r>
-    </w:p>
-    <w:p>
-      <w:pPr>
-        <w:rPr>
-          <w:rFonts w:ascii="Times New Roman" w:eastAsia="Times New Roman" w:hAnsi="Times New Roman" w:cs="Times New Roman"/>
-        </w:rPr>
-      </w:pPr>
-      <w:r>
-        <w:rPr>
-          <w:rFonts w:ascii="Times New Roman" w:hAnsi="Times New Roman" w:cs="Times New Roman"/>
-        </w:rPr>
-        <w:t xml:space="preserve"> </w:t>
-      </w:r>
-      <w:r>
-        <w:rPr>
-          <w:rFonts w:ascii="Times New Roman" w:hAnsi="Times New Roman" w:cs="Times New Roman"/>
-          <w:b/>
-        </w:rPr>
-        <w:t>Spring ORM</w:t>
-      </w:r>
-      <w:r>
-        <w:rPr>
-          <w:rFonts w:ascii="Times New Roman" w:hAnsi="Times New Roman" w:cs="Times New Roman"/>
-        </w:rPr>
-        <w:t>:</w:t>
-      </w:r>
-      <w:r>
-        <w:rPr>
-          <w:rFonts w:ascii="Times New Roman" w:eastAsia="Times New Roman" w:hAnsi="Times New Roman" w:cs="Times New Roman"/>
-          <w:color w:val="333333"/>
-          <w:shd w:val="clear" w:color="auto" w:fill="FFFFFF"/>
-        </w:rPr>
-        <w:t xml:space="preserve"> </w:t>
-      </w:r>
-      <w:r>
-        <w:rPr>
-          <w:rFonts w:ascii="Times New Roman" w:eastAsia="Times New Roman" w:hAnsi="Times New Roman" w:cs="Times New Roman"/>
-          <w:color w:val="333333"/>
-          <w:shd w:val="clear" w:color="auto" w:fill="FFFFFF"/>
-        </w:rPr>
-        <w:t>t</w:t>
-      </w:r>
-      <w:r>
-        <w:rPr>
-          <w:rFonts w:ascii="Times New Roman" w:eastAsia="Times New Roman" w:hAnsi="Times New Roman" w:cs="Times New Roman"/>
-          <w:color w:val="333333"/>
-          <w:shd w:val="clear" w:color="auto" w:fill="FFFFFF"/>
-        </w:rPr>
-        <w:t>he Spring Framework supports integration with Hibernate, Java Persistence API (JPA) and Java Data Objects (JDO) for resource management, data access object (DAO) implementations, and transaction strategies</w:t>
-      </w:r>
-    </w:p>
-    <w:p>
-      <w:pPr>
-        <w:ind w:left="90"/>
-        <w:rPr>
-          <w:rFonts w:ascii="Times New Roman" w:hAnsi="Times New Roman" w:cs="Times New Roman"/>
-        </w:rPr>
-      </w:pPr>
-    </w:p>
-    <w:p>
-      <w:pPr>
-        <w:rPr>
-          <w:rFonts w:ascii="Times New Roman" w:eastAsia="Times New Roman" w:hAnsi="Times New Roman" w:cs="Times New Roman"/>
-        </w:rPr>
-      </w:pPr>
-      <w:r>
-        <w:rPr>
-          <w:rFonts w:ascii="Times New Roman" w:hAnsi="Times New Roman" w:cs="Times New Roman"/>
-          <w:b/>
-        </w:rPr>
-        <w:t>Spring DAO</w:t>
-      </w:r>
-      <w:r>
-        <w:rPr>
-          <w:rFonts w:ascii="Times New Roman" w:hAnsi="Times New Roman" w:cs="Times New Roman"/>
-        </w:rPr>
-        <w:t>:</w:t>
-      </w:r>
-      <w:r>
-        <w:rPr>
-          <w:rFonts w:ascii="Times New Roman" w:eastAsia="Times New Roman" w:hAnsi="Times New Roman" w:cs="Times New Roman"/>
-          <w:color w:val="000000"/>
-        </w:rPr>
-        <w:t xml:space="preserve"> Spring provides integration with OR mapping tools like Hibernate, JDO and </w:t>
-      </w:r>
-      <w:proofErr w:type="spellStart"/>
-      <w:r>
-        <w:rPr>
-          <w:rFonts w:ascii="Times New Roman" w:eastAsia="Times New Roman" w:hAnsi="Times New Roman" w:cs="Times New Roman"/>
-          <w:color w:val="000000"/>
-        </w:rPr>
-        <w:t>iBATIS</w:t>
-      </w:r>
-      <w:proofErr w:type="spellEnd"/>
-      <w:r>
-        <w:rPr>
-          <w:rFonts w:ascii="Times New Roman" w:eastAsia="Times New Roman" w:hAnsi="Times New Roman" w:cs="Times New Roman"/>
-          <w:color w:val="000000"/>
-        </w:rPr>
-        <w:t>. Spring transaction management supports each of these ORM frameworks as well as JDBC.</w:t>
+        <w:t xml:space="preserve"> Spring provides integration with OR mapping tools like Hibernate, JDO and iBATIS. Spring transaction management supports each of these ORM frameworks as well as JDBC.</w:t>
       </w:r>
     </w:p>
     <w:p>
@@ -455,23 +396,50 @@
           <w:rFonts w:ascii="Times New Roman" w:eastAsia="Times New Roman" w:hAnsi="Times New Roman" w:cs="Times New Roman"/>
           <w:color w:val="000000"/>
         </w:rPr>
-        <w:t xml:space="preserve"> The Web context module provides basic web-oriented integration features builds on top of the application context module, providing contexts for Web-based applications. As a result, the </w:t>
-      </w:r>
-      <w:proofErr w:type="gramStart"/>
+        <w:t xml:space="preserve"> The Web context module provides basic web-oriented integration features builds on top of the application context module, providing contexts for Web-based applications. As a result, the Spring framework supports integration with Jakarta Struts. The Web module also eases the tasks of handling multi-part requests and binding request parameters to domain objects.</w:t>
+      </w:r>
+    </w:p>
+    <w:p>
+      <w:pPr>
+        <w:ind w:left="90"/>
+        <w:rPr>
+          <w:rFonts w:ascii="Times New Roman" w:hAnsi="Times New Roman" w:cs="Times New Roman"/>
+        </w:rPr>
+      </w:pPr>
+    </w:p>
+    <w:p>
+      <w:pPr>
+        <w:ind w:left="90"/>
+        <w:rPr>
+          <w:rFonts w:ascii="Times New Roman" w:hAnsi="Times New Roman" w:cs="Times New Roman"/>
+        </w:rPr>
+      </w:pPr>
+    </w:p>
+    <w:p>
+      <w:pPr>
+        <w:rPr>
+          <w:rFonts w:ascii="Times New Roman" w:eastAsia="Times New Roman" w:hAnsi="Times New Roman" w:cs="Times New Roman"/>
+        </w:rPr>
+      </w:pPr>
+      <w:r>
+        <w:rPr>
+          <w:rFonts w:ascii="Times New Roman" w:hAnsi="Times New Roman" w:cs="Times New Roman"/>
+          <w:b/>
+        </w:rPr>
+        <w:t>Spring Context</w:t>
+      </w:r>
+      <w:r>
+        <w:rPr>
+          <w:rFonts w:ascii="Times New Roman" w:hAnsi="Times New Roman" w:cs="Times New Roman"/>
+        </w:rPr>
+        <w:t>:</w:t>
+      </w:r>
       <w:r>
         <w:rPr>
           <w:rFonts w:ascii="Times New Roman" w:eastAsia="Times New Roman" w:hAnsi="Times New Roman" w:cs="Times New Roman"/>
           <w:color w:val="000000"/>
         </w:rPr>
-        <w:t>Spring</w:t>
-      </w:r>
-      <w:proofErr w:type="gramEnd"/>
-      <w:r>
-        <w:rPr>
-          <w:rFonts w:ascii="Times New Roman" w:eastAsia="Times New Roman" w:hAnsi="Times New Roman" w:cs="Times New Roman"/>
-          <w:color w:val="000000"/>
-        </w:rPr>
-        <w:t xml:space="preserve"> framework supports integration with Jakarta Struts. The Web module also eases the tasks of handling multi-part requests and binding request parameters to domain objects.</w:t>
+        <w:t xml:space="preserve"> TThe Spring context is a configuration file that provides context information to the Spring framework. The Spring context includes enterprise services such as e-mail, JNDI, EJB, internalization, validation, scheduling and applications lifecycle events. Also included is support for the integration with templating frameworks such as velocity.</w:t>
       </w:r>
     </w:p>
     <w:p>
@@ -492,8 +460,9 @@
     </w:p>
     <w:p>
       <w:pPr>
-        <w:rPr>
-          <w:rFonts w:ascii="Times New Roman" w:eastAsia="Times New Roman" w:hAnsi="Times New Roman" w:cs="Times New Roman"/>
+        <w:ind w:left="90"/>
+        <w:rPr>
+          <w:rFonts w:ascii="Times New Roman" w:hAnsi="Times New Roman" w:cs="Times New Roman"/>
         </w:rPr>
       </w:pPr>
       <w:r>
@@ -501,144 +470,13 @@
           <w:rFonts w:ascii="Times New Roman" w:hAnsi="Times New Roman" w:cs="Times New Roman"/>
           <w:b/>
         </w:rPr>
-        <w:t>Spring Context</w:t>
-      </w:r>
-      <w:r>
-        <w:rPr>
-          <w:rFonts w:ascii="Times New Roman" w:hAnsi="Times New Roman" w:cs="Times New Roman"/>
-        </w:rPr>
-        <w:t>:</w:t>
-      </w:r>
-      <w:r>
-        <w:rPr>
-          <w:rFonts w:ascii="Times New Roman" w:eastAsia="Times New Roman" w:hAnsi="Times New Roman" w:cs="Times New Roman"/>
-          <w:color w:val="000000"/>
-        </w:rPr>
-        <w:t xml:space="preserve"> </w:t>
-      </w:r>
-      <w:proofErr w:type="spellStart"/>
-      <w:r>
-        <w:rPr>
-          <w:rFonts w:ascii="Times New Roman" w:eastAsia="Times New Roman" w:hAnsi="Times New Roman" w:cs="Times New Roman"/>
-          <w:color w:val="000000"/>
-        </w:rPr>
-        <w:t>TThe</w:t>
-      </w:r>
-      <w:proofErr w:type="spellEnd"/>
-      <w:r>
-        <w:rPr>
-          <w:rFonts w:ascii="Times New Roman" w:eastAsia="Times New Roman" w:hAnsi="Times New Roman" w:cs="Times New Roman"/>
-          <w:color w:val="000000"/>
-        </w:rPr>
-        <w:t xml:space="preserve"> Spring context is a configuration file that provides context information to the </w:t>
-      </w:r>
-      <w:proofErr w:type="gramStart"/>
-      <w:r>
-        <w:rPr>
-          <w:rFonts w:ascii="Times New Roman" w:eastAsia="Times New Roman" w:hAnsi="Times New Roman" w:cs="Times New Roman"/>
-          <w:color w:val="000000"/>
-        </w:rPr>
-        <w:t>Spring</w:t>
-      </w:r>
-      <w:proofErr w:type="gramEnd"/>
-      <w:r>
-        <w:rPr>
-          <w:rFonts w:ascii="Times New Roman" w:eastAsia="Times New Roman" w:hAnsi="Times New Roman" w:cs="Times New Roman"/>
-          <w:color w:val="000000"/>
-        </w:rPr>
-        <w:t xml:space="preserve"> framework. The </w:t>
-      </w:r>
-      <w:proofErr w:type="gramStart"/>
-      <w:r>
-        <w:rPr>
-          <w:rFonts w:ascii="Times New Roman" w:eastAsia="Times New Roman" w:hAnsi="Times New Roman" w:cs="Times New Roman"/>
-          <w:color w:val="000000"/>
-        </w:rPr>
-        <w:t>Spring</w:t>
-      </w:r>
-      <w:proofErr w:type="gramEnd"/>
-      <w:r>
-        <w:rPr>
-          <w:rFonts w:ascii="Times New Roman" w:eastAsia="Times New Roman" w:hAnsi="Times New Roman" w:cs="Times New Roman"/>
-          <w:color w:val="000000"/>
-        </w:rPr>
-        <w:t xml:space="preserve"> context includes enterprise services such as e-mail, JNDI, EJB, internalization, validation, scheduling and applications lifecycle events. Also included is support for the integration with </w:t>
-      </w:r>
-      <w:proofErr w:type="spellStart"/>
-      <w:r>
-        <w:rPr>
-          <w:rFonts w:ascii="Times New Roman" w:eastAsia="Times New Roman" w:hAnsi="Times New Roman" w:cs="Times New Roman"/>
-          <w:color w:val="000000"/>
-        </w:rPr>
-        <w:t>templating</w:t>
-      </w:r>
-      <w:proofErr w:type="spellEnd"/>
-      <w:r>
-        <w:rPr>
-          <w:rFonts w:ascii="Times New Roman" w:eastAsia="Times New Roman" w:hAnsi="Times New Roman" w:cs="Times New Roman"/>
-          <w:color w:val="000000"/>
-        </w:rPr>
-        <w:t xml:space="preserve"> frameworks such as velocity.</w:t>
-      </w:r>
-    </w:p>
-    <w:p>
-      <w:pPr>
-        <w:ind w:left="90"/>
-        <w:rPr>
-          <w:rFonts w:ascii="Times New Roman" w:hAnsi="Times New Roman" w:cs="Times New Roman"/>
-        </w:rPr>
-      </w:pPr>
-    </w:p>
-    <w:p>
-      <w:pPr>
-        <w:ind w:left="90"/>
-        <w:rPr>
-          <w:rFonts w:ascii="Times New Roman" w:hAnsi="Times New Roman" w:cs="Times New Roman"/>
-        </w:rPr>
-      </w:pPr>
-    </w:p>
-    <w:p>
-      <w:pPr>
-        <w:ind w:left="90"/>
-        <w:rPr>
-          <w:rFonts w:ascii="Times New Roman" w:hAnsi="Times New Roman" w:cs="Times New Roman"/>
-        </w:rPr>
-      </w:pPr>
-      <w:r>
-        <w:rPr>
-          <w:rFonts w:ascii="Times New Roman" w:hAnsi="Times New Roman" w:cs="Times New Roman"/>
-          <w:b/>
-        </w:rPr>
-        <w:t xml:space="preserve">Spring web </w:t>
-      </w:r>
-      <w:proofErr w:type="spellStart"/>
-      <w:r>
-        <w:rPr>
-          <w:rFonts w:ascii="Times New Roman" w:hAnsi="Times New Roman" w:cs="Times New Roman"/>
-          <w:b/>
-        </w:rPr>
-        <w:t>mvc</w:t>
-      </w:r>
-      <w:proofErr w:type="spellEnd"/>
-      <w:r>
-        <w:rPr>
-          <w:rFonts w:ascii="Times New Roman" w:hAnsi="Times New Roman" w:cs="Times New Roman"/>
-        </w:rPr>
-        <w:t xml:space="preserve">: </w:t>
-      </w:r>
-      <w:proofErr w:type="gramStart"/>
-      <w:r>
-        <w:rPr>
-          <w:rFonts w:ascii="Times New Roman" w:hAnsi="Times New Roman" w:cs="Times New Roman"/>
-        </w:rPr>
-        <w:t>module provide</w:t>
-      </w:r>
-      <w:proofErr w:type="gramEnd"/>
-      <w:r>
-        <w:rPr>
-          <w:rFonts w:ascii="Times New Roman" w:hAnsi="Times New Roman" w:cs="Times New Roman"/>
-        </w:rPr>
-        <w:t xml:space="preserve"> MVC to web application.</w:t>
+        <w:t>Spring web mvc</w:t>
+      </w:r>
+      <w:r>
+        <w:rPr>
+          <w:rFonts w:ascii="Times New Roman" w:hAnsi="Times New Roman" w:cs="Times New Roman"/>
+        </w:rPr>
+        <w:t>: module provide MVC to web application.</w:t>
       </w:r>
     </w:p>
     <w:p>
@@ -658,21 +496,7 @@
         <w:rPr>
           <w:rFonts w:ascii="Times New Roman" w:hAnsi="Times New Roman" w:cs="Times New Roman"/>
         </w:rPr>
-        <w:t xml:space="preserve">Spring </w:t>
-      </w:r>
-      <w:proofErr w:type="spellStart"/>
-      <w:r>
-        <w:rPr>
-          <w:rFonts w:ascii="Times New Roman" w:hAnsi="Times New Roman" w:cs="Times New Roman"/>
-        </w:rPr>
-        <w:t>mvc</w:t>
-      </w:r>
-      <w:proofErr w:type="spellEnd"/>
-      <w:r>
-        <w:rPr>
-          <w:rFonts w:ascii="Times New Roman" w:hAnsi="Times New Roman" w:cs="Times New Roman"/>
-        </w:rPr>
-        <w:t>:</w:t>
+        <w:t>Spring mvc:</w:t>
       </w:r>
     </w:p>
     <w:p>
@@ -802,27 +626,13 @@
         <w:rPr>
           <w:rFonts w:ascii="Times New Roman" w:hAnsi="Times New Roman" w:cs="Times New Roman"/>
         </w:rPr>
-        <w:t xml:space="preserve">Dispatcher Servlet will send </w:t>
-      </w:r>
-      <w:proofErr w:type="gramStart"/>
-      <w:r>
-        <w:rPr>
-          <w:rFonts w:ascii="Times New Roman" w:hAnsi="Times New Roman" w:cs="Times New Roman"/>
-        </w:rPr>
-        <w:t>request</w:t>
-      </w:r>
-      <w:r>
-        <w:rPr>
-          <w:rFonts w:ascii="Times New Roman" w:hAnsi="Times New Roman" w:cs="Times New Roman"/>
-        </w:rPr>
-        <w:t xml:space="preserve">  to</w:t>
-      </w:r>
-      <w:proofErr w:type="gramEnd"/>
-      <w:r>
-        <w:rPr>
-          <w:rFonts w:ascii="Times New Roman" w:hAnsi="Times New Roman" w:cs="Times New Roman"/>
-        </w:rPr>
-        <w:t xml:space="preserve"> Handler Mapping </w:t>
+        <w:t>Dispatcher Servlet will send request</w:t>
+      </w:r>
+      <w:r>
+        <w:rPr>
+          <w:rFonts w:ascii="Times New Roman" w:hAnsi="Times New Roman" w:cs="Times New Roman"/>
+        </w:rPr>
+        <w:t xml:space="preserve">  to Handler Mapping </w:t>
       </w:r>
       <w:r>
         <w:rPr>
@@ -894,35 +704,7 @@
         <w:rPr>
           <w:rFonts w:ascii="Times New Roman" w:hAnsi="Times New Roman" w:cs="Times New Roman"/>
         </w:rPr>
-        <w:t>Controller will get request and call appropriate service methods base on @</w:t>
-      </w:r>
-      <w:proofErr w:type="spellStart"/>
-      <w:r>
-        <w:rPr>
-          <w:rFonts w:ascii="Times New Roman" w:hAnsi="Times New Roman" w:cs="Times New Roman"/>
-        </w:rPr>
-        <w:t>RequestMapping</w:t>
-      </w:r>
-      <w:proofErr w:type="spellEnd"/>
-      <w:r>
-        <w:rPr>
-          <w:rFonts w:ascii="Times New Roman" w:hAnsi="Times New Roman" w:cs="Times New Roman"/>
-        </w:rPr>
-        <w:t xml:space="preserve">, method: GET, </w:t>
-      </w:r>
-      <w:proofErr w:type="gramStart"/>
-      <w:r>
-        <w:rPr>
-          <w:rFonts w:ascii="Times New Roman" w:hAnsi="Times New Roman" w:cs="Times New Roman"/>
-        </w:rPr>
-        <w:t>POST,…</w:t>
-      </w:r>
-      <w:proofErr w:type="gramEnd"/>
-      <w:r>
-        <w:rPr>
-          <w:rFonts w:ascii="Times New Roman" w:hAnsi="Times New Roman" w:cs="Times New Roman"/>
-        </w:rPr>
-        <w:t xml:space="preserve"> The method will set the value to the Model based on the definition of business lo</w:t>
+        <w:t>Controller will get request and call appropriate service methods base on @RequestMapping, method: GET, POST,… The method will set the value to the Model based on the definition of business lo</w:t>
       </w:r>
       <w:r>
         <w:rPr>
@@ -1155,17 +937,143 @@
           <w:rFonts w:ascii="Times New Roman" w:eastAsia="Times New Roman" w:hAnsi="Times New Roman" w:cs="Times New Roman"/>
           <w:shd w:val="clear" w:color="auto" w:fill="FFFFFF"/>
         </w:rPr>
-        <w:t xml:space="preserve"> use for </w:t>
-      </w:r>
-      <w:proofErr w:type="spellStart"/>
-      <w:r>
-        <w:rPr>
-          <w:rFonts w:ascii="Times New Roman" w:eastAsia="Times New Roman" w:hAnsi="Times New Roman" w:cs="Times New Roman"/>
-          <w:shd w:val="clear" w:color="auto" w:fill="FFFFFF"/>
-        </w:rPr>
-        <w:t>config</w:t>
-      </w:r>
-      <w:proofErr w:type="spellEnd"/>
+        <w:t xml:space="preserve"> use for config hibernate : datasource (connection),</w:t>
+      </w:r>
+      <w:r>
+        <w:rPr>
+          <w:rFonts w:ascii="Times New Roman" w:eastAsia="Times New Roman" w:hAnsi="Times New Roman" w:cs="Times New Roman"/>
+          <w:shd w:val="clear" w:color="auto" w:fill="FFFFFF"/>
+        </w:rPr>
+        <w:t xml:space="preserve"> class mapping</w:t>
+      </w:r>
+    </w:p>
+    <w:p>
+      <w:pPr>
+        <w:rPr>
+          <w:rFonts w:ascii="Times New Roman" w:eastAsia="Times New Roman" w:hAnsi="Times New Roman" w:cs="Times New Roman"/>
+          <w:shd w:val="clear" w:color="auto" w:fill="FFFFFF"/>
+        </w:rPr>
+      </w:pPr>
+      <w:r>
+        <w:rPr>
+          <w:rFonts w:ascii="Times New Roman" w:eastAsia="Times New Roman" w:hAnsi="Times New Roman" w:cs="Times New Roman"/>
+          <w:b/>
+          <w:shd w:val="clear" w:color="auto" w:fill="FFFFFF"/>
+        </w:rPr>
+        <w:t xml:space="preserve">    </w:t>
+      </w:r>
+      <w:r>
+        <w:rPr>
+          <w:rFonts w:ascii="Times New Roman" w:eastAsia="Times New Roman" w:hAnsi="Times New Roman" w:cs="Times New Roman"/>
+          <w:b/>
+          <w:shd w:val="clear" w:color="auto" w:fill="FFFFFF"/>
+        </w:rPr>
+        <w:t>Transaction</w:t>
+      </w:r>
+      <w:r>
+        <w:rPr>
+          <w:rFonts w:ascii="Times New Roman" w:eastAsia="Times New Roman" w:hAnsi="Times New Roman" w:cs="Times New Roman"/>
+          <w:shd w:val="clear" w:color="auto" w:fill="FFFFFF"/>
+        </w:rPr>
+        <w:t>: use for check the process update, delete, insert, read for go to finish or not, if the process is not finish, it will roll back</w:t>
+      </w:r>
+    </w:p>
+    <w:p>
+      <w:pPr>
+        <w:rPr>
+          <w:rFonts w:ascii="Times New Roman" w:eastAsia="Times New Roman" w:hAnsi="Times New Roman" w:cs="Times New Roman"/>
+          <w:shd w:val="clear" w:color="auto" w:fill="FFFFFF"/>
+        </w:rPr>
+      </w:pPr>
+      <w:r>
+        <w:rPr>
+          <w:rFonts w:ascii="Times New Roman" w:eastAsia="Times New Roman" w:hAnsi="Times New Roman" w:cs="Times New Roman"/>
+          <w:b/>
+          <w:shd w:val="clear" w:color="auto" w:fill="FFFFFF"/>
+        </w:rPr>
+        <w:t xml:space="preserve">    </w:t>
+      </w:r>
+      <w:r>
+        <w:rPr>
+          <w:rFonts w:ascii="Times New Roman" w:eastAsia="Times New Roman" w:hAnsi="Times New Roman" w:cs="Times New Roman"/>
+          <w:b/>
+          <w:shd w:val="clear" w:color="auto" w:fill="FFFFFF"/>
+        </w:rPr>
+        <w:t>Session</w:t>
+      </w:r>
+      <w:r>
+        <w:rPr>
+          <w:rFonts w:ascii="Times New Roman" w:eastAsia="Times New Roman" w:hAnsi="Times New Roman" w:cs="Times New Roman"/>
+          <w:shd w:val="clear" w:color="auto" w:fill="FFFFFF"/>
+        </w:rPr>
+        <w:t xml:space="preserve">: use to insert, delete, read, update, using </w:t>
+      </w:r>
+      <w:r>
+        <w:rPr>
+          <w:rFonts w:ascii="Times New Roman" w:eastAsia="Times New Roman" w:hAnsi="Times New Roman" w:cs="Times New Roman"/>
+          <w:shd w:val="clear" w:color="auto" w:fill="FFFFFF"/>
+        </w:rPr>
+        <w:t>associate</w:t>
+      </w:r>
+      <w:r>
+        <w:rPr>
+          <w:rFonts w:ascii="Times New Roman" w:eastAsia="Times New Roman" w:hAnsi="Times New Roman" w:cs="Times New Roman"/>
+          <w:shd w:val="clear" w:color="auto" w:fill="FFFFFF"/>
+        </w:rPr>
+        <w:t xml:space="preserve"> with criteria and query to retrieve database.</w:t>
+      </w:r>
+    </w:p>
+    <w:p>
+      <w:pPr>
+        <w:spacing w:after="160" w:line="259" w:lineRule="auto"/>
+        <w:rPr>
+          <w:rFonts w:ascii="Times New Roman" w:hAnsi="Times New Roman" w:cs="Times New Roman"/>
+        </w:rPr>
+      </w:pPr>
+      <w:r>
+        <w:rPr>
+          <w:rFonts w:ascii="Times New Roman" w:eastAsia="Times New Roman" w:hAnsi="Times New Roman" w:cs="Times New Roman"/>
+          <w:shd w:val="clear" w:color="auto" w:fill="FFFFFF"/>
+        </w:rPr>
+        <w:t xml:space="preserve">        </w:t>
+      </w:r>
+      <w:r>
+        <w:rPr>
+          <w:rFonts w:ascii="Times New Roman" w:eastAsia="Times New Roman" w:hAnsi="Times New Roman" w:cs="Times New Roman"/>
+          <w:b/>
+          <w:shd w:val="clear" w:color="auto" w:fill="FFFFFF"/>
+        </w:rPr>
+        <w:t>Session Factory</w:t>
+      </w:r>
+      <w:r>
+        <w:rPr>
+          <w:rFonts w:ascii="Times New Roman" w:eastAsia="Times New Roman" w:hAnsi="Times New Roman" w:cs="Times New Roman"/>
+          <w:shd w:val="clear" w:color="auto" w:fill="FFFFFF"/>
+        </w:rPr>
+        <w:t xml:space="preserve">: </w:t>
+      </w:r>
+      <w:r>
+        <w:rPr>
+          <w:rFonts w:ascii="Times New Roman" w:hAnsi="Times New Roman" w:cs="Times New Roman"/>
+        </w:rPr>
+        <w:t>is a factory of session and client of ConnectionProvider. It holds second level cache (optional) of data, provides factory method to get the object of Session.</w:t>
+      </w:r>
+    </w:p>
+    <w:p>
+      <w:pPr>
+        <w:rPr>
+          <w:rFonts w:ascii="Times New Roman" w:eastAsia="Times New Roman" w:hAnsi="Times New Roman" w:cs="Times New Roman"/>
+          <w:shd w:val="clear" w:color="auto" w:fill="FFFFFF"/>
+        </w:rPr>
+      </w:pPr>
+    </w:p>
+    <w:p>
+      <w:pPr>
+        <w:rPr>
+          <w:rFonts w:ascii="Times New Roman" w:eastAsia="Times New Roman" w:hAnsi="Times New Roman" w:cs="Times New Roman"/>
+          <w:shd w:val="clear" w:color="auto" w:fill="FFFFFF"/>
+        </w:rPr>
+      </w:pPr>
       <w:r>
         <w:rPr>
           <w:rFonts w:ascii="Times New Roman" w:eastAsia="Times New Roman" w:hAnsi="Times New Roman" w:cs="Times New Roman"/>
@@ -1173,15 +1081,6 @@
         </w:rPr>
         <w:t xml:space="preserve"> </w:t>
       </w:r>
-      <w:proofErr w:type="gramStart"/>
-      <w:r>
-        <w:rPr>
-          <w:rFonts w:ascii="Times New Roman" w:eastAsia="Times New Roman" w:hAnsi="Times New Roman" w:cs="Times New Roman"/>
-          <w:shd w:val="clear" w:color="auto" w:fill="FFFFFF"/>
-        </w:rPr>
-        <w:t>hibernate :</w:t>
-      </w:r>
-      <w:proofErr w:type="gramEnd"/>
       <w:r>
         <w:rPr>
           <w:rFonts w:ascii="Times New Roman" w:eastAsia="Times New Roman" w:hAnsi="Times New Roman" w:cs="Times New Roman"/>
@@ -1189,239 +1088,28 @@
         </w:rPr>
         <w:t xml:space="preserve"> </w:t>
       </w:r>
-      <w:proofErr w:type="spellStart"/>
-      <w:r>
-        <w:rPr>
-          <w:rFonts w:ascii="Times New Roman" w:eastAsia="Times New Roman" w:hAnsi="Times New Roman" w:cs="Times New Roman"/>
-          <w:shd w:val="clear" w:color="auto" w:fill="FFFFFF"/>
-        </w:rPr>
-        <w:t>datasource</w:t>
-      </w:r>
-      <w:proofErr w:type="spellEnd"/>
-      <w:r>
-        <w:rPr>
-          <w:rFonts w:ascii="Times New Roman" w:eastAsia="Times New Roman" w:hAnsi="Times New Roman" w:cs="Times New Roman"/>
-          <w:shd w:val="clear" w:color="auto" w:fill="FFFFFF"/>
-        </w:rPr>
-        <w:t xml:space="preserve"> (connection),</w:t>
-      </w:r>
-      <w:r>
-        <w:rPr>
-          <w:rFonts w:ascii="Times New Roman" w:eastAsia="Times New Roman" w:hAnsi="Times New Roman" w:cs="Times New Roman"/>
-          <w:shd w:val="clear" w:color="auto" w:fill="FFFFFF"/>
-        </w:rPr>
-        <w:t xml:space="preserve"> class mapping</w:t>
-      </w:r>
-    </w:p>
-    <w:p>
-      <w:pPr>
-        <w:rPr>
-          <w:rFonts w:ascii="Times New Roman" w:eastAsia="Times New Roman" w:hAnsi="Times New Roman" w:cs="Times New Roman"/>
-          <w:shd w:val="clear" w:color="auto" w:fill="FFFFFF"/>
-        </w:rPr>
-      </w:pPr>
-      <w:r>
-        <w:rPr>
-          <w:rFonts w:ascii="Times New Roman" w:eastAsia="Times New Roman" w:hAnsi="Times New Roman" w:cs="Times New Roman"/>
-          <w:b/>
-          <w:shd w:val="clear" w:color="auto" w:fill="FFFFFF"/>
-        </w:rPr>
-        <w:t xml:space="preserve">    </w:t>
-      </w:r>
-      <w:r>
-        <w:rPr>
-          <w:rFonts w:ascii="Times New Roman" w:eastAsia="Times New Roman" w:hAnsi="Times New Roman" w:cs="Times New Roman"/>
-          <w:b/>
-          <w:shd w:val="clear" w:color="auto" w:fill="FFFFFF"/>
-        </w:rPr>
-        <w:t>Transaction</w:t>
-      </w:r>
-      <w:r>
-        <w:rPr>
-          <w:rFonts w:ascii="Times New Roman" w:eastAsia="Times New Roman" w:hAnsi="Times New Roman" w:cs="Times New Roman"/>
-          <w:shd w:val="clear" w:color="auto" w:fill="FFFFFF"/>
-        </w:rPr>
-        <w:t>: use for check the process update, delete, insert, read for go to finish or not, if the process is not finish, it will roll back</w:t>
-      </w:r>
-    </w:p>
-    <w:p>
-      <w:pPr>
-        <w:rPr>
-          <w:rFonts w:ascii="Times New Roman" w:eastAsia="Times New Roman" w:hAnsi="Times New Roman" w:cs="Times New Roman"/>
-          <w:shd w:val="clear" w:color="auto" w:fill="FFFFFF"/>
-        </w:rPr>
-      </w:pPr>
-      <w:r>
-        <w:rPr>
-          <w:rFonts w:ascii="Times New Roman" w:eastAsia="Times New Roman" w:hAnsi="Times New Roman" w:cs="Times New Roman"/>
-          <w:b/>
-          <w:shd w:val="clear" w:color="auto" w:fill="FFFFFF"/>
-        </w:rPr>
-        <w:t xml:space="preserve">    </w:t>
-      </w:r>
-      <w:r>
-        <w:rPr>
-          <w:rFonts w:ascii="Times New Roman" w:eastAsia="Times New Roman" w:hAnsi="Times New Roman" w:cs="Times New Roman"/>
-          <w:b/>
-          <w:shd w:val="clear" w:color="auto" w:fill="FFFFFF"/>
-        </w:rPr>
-        <w:t>Session</w:t>
-      </w:r>
-      <w:r>
-        <w:rPr>
-          <w:rFonts w:ascii="Times New Roman" w:eastAsia="Times New Roman" w:hAnsi="Times New Roman" w:cs="Times New Roman"/>
-          <w:shd w:val="clear" w:color="auto" w:fill="FFFFFF"/>
-        </w:rPr>
-        <w:t xml:space="preserve">: use to insert, delete, read, update, </w:t>
-      </w:r>
-      <w:proofErr w:type="gramStart"/>
-      <w:r>
-        <w:rPr>
-          <w:rFonts w:ascii="Times New Roman" w:eastAsia="Times New Roman" w:hAnsi="Times New Roman" w:cs="Times New Roman"/>
-          <w:shd w:val="clear" w:color="auto" w:fill="FFFFFF"/>
-        </w:rPr>
-        <w:t>using</w:t>
-      </w:r>
-      <w:proofErr w:type="gramEnd"/>
-      <w:r>
-        <w:rPr>
-          <w:rFonts w:ascii="Times New Roman" w:eastAsia="Times New Roman" w:hAnsi="Times New Roman" w:cs="Times New Roman"/>
-          <w:shd w:val="clear" w:color="auto" w:fill="FFFFFF"/>
-        </w:rPr>
-        <w:t xml:space="preserve"> </w:t>
-      </w:r>
-      <w:r>
-        <w:rPr>
-          <w:rFonts w:ascii="Times New Roman" w:eastAsia="Times New Roman" w:hAnsi="Times New Roman" w:cs="Times New Roman"/>
-          <w:shd w:val="clear" w:color="auto" w:fill="FFFFFF"/>
-        </w:rPr>
-        <w:t>associate</w:t>
-      </w:r>
-      <w:r>
-        <w:rPr>
-          <w:rFonts w:ascii="Times New Roman" w:eastAsia="Times New Roman" w:hAnsi="Times New Roman" w:cs="Times New Roman"/>
-          <w:shd w:val="clear" w:color="auto" w:fill="FFFFFF"/>
-        </w:rPr>
-        <w:t xml:space="preserve"> with criteria and query to retrieve database.</w:t>
-      </w:r>
-    </w:p>
-    <w:p>
-      <w:pPr>
-        <w:spacing w:after="160" w:line="259" w:lineRule="auto"/>
-        <w:rPr>
-          <w:rFonts w:ascii="Times New Roman" w:hAnsi="Times New Roman" w:cs="Times New Roman"/>
-        </w:rPr>
-      </w:pPr>
-      <w:r>
-        <w:rPr>
-          <w:rFonts w:ascii="Times New Roman" w:eastAsia="Times New Roman" w:hAnsi="Times New Roman" w:cs="Times New Roman"/>
-          <w:shd w:val="clear" w:color="auto" w:fill="FFFFFF"/>
-        </w:rPr>
-        <w:t xml:space="preserve">        </w:t>
-      </w:r>
-      <w:r>
-        <w:rPr>
-          <w:rFonts w:ascii="Times New Roman" w:eastAsia="Times New Roman" w:hAnsi="Times New Roman" w:cs="Times New Roman"/>
-          <w:b/>
-          <w:shd w:val="clear" w:color="auto" w:fill="FFFFFF"/>
-        </w:rPr>
-        <w:t>Session Factory</w:t>
-      </w:r>
-      <w:r>
-        <w:rPr>
-          <w:rFonts w:ascii="Times New Roman" w:eastAsia="Times New Roman" w:hAnsi="Times New Roman" w:cs="Times New Roman"/>
-          <w:shd w:val="clear" w:color="auto" w:fill="FFFFFF"/>
-        </w:rPr>
-        <w:t xml:space="preserve">: </w:t>
-      </w:r>
-      <w:r>
-        <w:rPr>
-          <w:rFonts w:ascii="Times New Roman" w:hAnsi="Times New Roman" w:cs="Times New Roman"/>
-        </w:rPr>
-        <w:t xml:space="preserve">is a factory of session and client of </w:t>
-      </w:r>
-      <w:proofErr w:type="spellStart"/>
-      <w:r>
-        <w:rPr>
-          <w:rFonts w:ascii="Times New Roman" w:hAnsi="Times New Roman" w:cs="Times New Roman"/>
-        </w:rPr>
-        <w:t>ConnectionProvider</w:t>
-      </w:r>
-      <w:proofErr w:type="spellEnd"/>
-      <w:r>
-        <w:rPr>
-          <w:rFonts w:ascii="Times New Roman" w:hAnsi="Times New Roman" w:cs="Times New Roman"/>
-        </w:rPr>
-        <w:t>. It holds second level cache (optional) of data, provides factory method to get the object of Session.</w:t>
-      </w:r>
-    </w:p>
-    <w:p>
-      <w:pPr>
-        <w:rPr>
-          <w:rFonts w:ascii="Times New Roman" w:eastAsia="Times New Roman" w:hAnsi="Times New Roman" w:cs="Times New Roman"/>
-          <w:shd w:val="clear" w:color="auto" w:fill="FFFFFF"/>
-        </w:rPr>
-      </w:pPr>
-    </w:p>
-    <w:p>
-      <w:pPr>
-        <w:rPr>
-          <w:rFonts w:ascii="Times New Roman" w:eastAsia="Times New Roman" w:hAnsi="Times New Roman" w:cs="Times New Roman"/>
-          <w:shd w:val="clear" w:color="auto" w:fill="FFFFFF"/>
-        </w:rPr>
-      </w:pPr>
-      <w:r>
-        <w:rPr>
-          <w:rFonts w:ascii="Times New Roman" w:eastAsia="Times New Roman" w:hAnsi="Times New Roman" w:cs="Times New Roman"/>
-          <w:shd w:val="clear" w:color="auto" w:fill="FFFFFF"/>
-        </w:rPr>
-        <w:t xml:space="preserve"> </w:t>
-      </w:r>
-      <w:r>
-        <w:rPr>
-          <w:rFonts w:ascii="Times New Roman" w:eastAsia="Times New Roman" w:hAnsi="Times New Roman" w:cs="Times New Roman"/>
-          <w:shd w:val="clear" w:color="auto" w:fill="FFFFFF"/>
-        </w:rPr>
-        <w:t xml:space="preserve"> </w:t>
-      </w:r>
-    </w:p>
-    <w:p>
-      <w:pPr>
-        <w:rPr>
-          <w:rFonts w:ascii="Times New Roman" w:eastAsia="Times New Roman" w:hAnsi="Times New Roman" w:cs="Times New Roman"/>
-          <w:shd w:val="clear" w:color="auto" w:fill="FFFFFF"/>
-        </w:rPr>
-      </w:pPr>
-    </w:p>
-    <w:p>
-      <w:pPr>
-        <w:rPr>
-          <w:rFonts w:ascii="Times New Roman" w:eastAsia="Times New Roman" w:hAnsi="Times New Roman" w:cs="Times New Roman"/>
-          <w:shd w:val="clear" w:color="auto" w:fill="FFFFFF"/>
-        </w:rPr>
-      </w:pPr>
-      <w:r>
-        <w:rPr>
-          <w:rFonts w:ascii="Times New Roman" w:eastAsia="Times New Roman" w:hAnsi="Times New Roman" w:cs="Times New Roman"/>
-          <w:shd w:val="clear" w:color="auto" w:fill="FFFFFF"/>
-        </w:rPr>
-        <w:t xml:space="preserve">Hibernate search: Hibernate Search transparently indexes your objects and offers fast regular, full-text and </w:t>
-      </w:r>
-      <w:proofErr w:type="spellStart"/>
-      <w:r>
-        <w:rPr>
-          <w:rFonts w:ascii="Times New Roman" w:eastAsia="Times New Roman" w:hAnsi="Times New Roman" w:cs="Times New Roman"/>
-          <w:shd w:val="clear" w:color="auto" w:fill="FFFFFF"/>
-        </w:rPr>
-        <w:t>geolocation</w:t>
-      </w:r>
-      <w:proofErr w:type="spellEnd"/>
-      <w:r>
-        <w:rPr>
-          <w:rFonts w:ascii="Times New Roman" w:eastAsia="Times New Roman" w:hAnsi="Times New Roman" w:cs="Times New Roman"/>
-          <w:shd w:val="clear" w:color="auto" w:fill="FFFFFF"/>
-        </w:rPr>
-        <w:t xml:space="preserve"> search. Ease of use and easy clustering are core.</w:t>
+    </w:p>
+    <w:p>
+      <w:pPr>
+        <w:rPr>
+          <w:rFonts w:ascii="Times New Roman" w:eastAsia="Times New Roman" w:hAnsi="Times New Roman" w:cs="Times New Roman"/>
+          <w:shd w:val="clear" w:color="auto" w:fill="FFFFFF"/>
+        </w:rPr>
+      </w:pPr>
+    </w:p>
+    <w:p>
+      <w:pPr>
+        <w:rPr>
+          <w:rFonts w:ascii="Times New Roman" w:eastAsia="Times New Roman" w:hAnsi="Times New Roman" w:cs="Times New Roman"/>
+          <w:shd w:val="clear" w:color="auto" w:fill="FFFFFF"/>
+        </w:rPr>
+      </w:pPr>
+      <w:r>
+        <w:rPr>
+          <w:rFonts w:ascii="Times New Roman" w:eastAsia="Times New Roman" w:hAnsi="Times New Roman" w:cs="Times New Roman"/>
+          <w:shd w:val="clear" w:color="auto" w:fill="FFFFFF"/>
+        </w:rPr>
+        <w:t>Hibernate search: Hibernate Search transparently indexes your objects and offers fast regular, full-text and geolocation search. Ease of use and easy clustering are core.</w:t>
       </w:r>
     </w:p>
     <w:p>
@@ -1445,39 +1133,7 @@
           <w:rFonts w:ascii="Times New Roman" w:eastAsia="Times New Roman" w:hAnsi="Times New Roman" w:cs="Times New Roman"/>
           <w:shd w:val="clear" w:color="auto" w:fill="FFFFFF"/>
         </w:rPr>
-        <w:t xml:space="preserve">Hibernate validator: Hibernate Validator allows </w:t>
-      </w:r>
-      <w:proofErr w:type="gramStart"/>
-      <w:r>
-        <w:rPr>
-          <w:rFonts w:ascii="Times New Roman" w:eastAsia="Times New Roman" w:hAnsi="Times New Roman" w:cs="Times New Roman"/>
-          <w:shd w:val="clear" w:color="auto" w:fill="FFFFFF"/>
-        </w:rPr>
-        <w:t>to express and validate</w:t>
-      </w:r>
-      <w:proofErr w:type="gramEnd"/>
-      <w:r>
-        <w:rPr>
-          <w:rFonts w:ascii="Times New Roman" w:eastAsia="Times New Roman" w:hAnsi="Times New Roman" w:cs="Times New Roman"/>
-          <w:shd w:val="clear" w:color="auto" w:fill="FFFFFF"/>
-        </w:rPr>
-        <w:t xml:space="preserve"> application constraints. The default metadata </w:t>
-      </w:r>
-      <w:proofErr w:type="gramStart"/>
-      <w:r>
-        <w:rPr>
-          <w:rFonts w:ascii="Times New Roman" w:eastAsia="Times New Roman" w:hAnsi="Times New Roman" w:cs="Times New Roman"/>
-          <w:shd w:val="clear" w:color="auto" w:fill="FFFFFF"/>
-        </w:rPr>
-        <w:t>source are</w:t>
-      </w:r>
-      <w:proofErr w:type="gramEnd"/>
-      <w:r>
-        <w:rPr>
-          <w:rFonts w:ascii="Times New Roman" w:eastAsia="Times New Roman" w:hAnsi="Times New Roman" w:cs="Times New Roman"/>
-          <w:shd w:val="clear" w:color="auto" w:fill="FFFFFF"/>
-        </w:rPr>
-        <w:t xml:space="preserve"> annotations, with the ability to override and extend through the use of XML. It is not tied to a specific application tier or programming model and is available for both server and client application programming</w:t>
+        <w:t>Hibernate validator: Hibernate Validator allows to express and validate application constraints. The default metadata source are annotations, with the ability to override and extend through the use of XML. It is not tied to a specific application tier or programming model and is available for both server and client application programming</w:t>
       </w:r>
     </w:p>
     <w:p>
@@ -1505,139 +1161,286 @@
           <w:rFonts w:ascii="Times New Roman" w:eastAsia="Times New Roman" w:hAnsi="Times New Roman" w:cs="Times New Roman"/>
           <w:shd w:val="clear" w:color="auto" w:fill="FFFFFF"/>
         </w:rPr>
-        <w:t xml:space="preserve">Hibernate Object/Grid Mapper (OGM) provides Java Persistence (JPA) support for </w:t>
-      </w:r>
-      <w:proofErr w:type="spellStart"/>
-      <w:r>
-        <w:rPr>
-          <w:rFonts w:ascii="Times New Roman" w:eastAsia="Times New Roman" w:hAnsi="Times New Roman" w:cs="Times New Roman"/>
-          <w:shd w:val="clear" w:color="auto" w:fill="FFFFFF"/>
-        </w:rPr>
-        <w:t>NoSQL</w:t>
-      </w:r>
-      <w:proofErr w:type="spellEnd"/>
-      <w:r>
-        <w:rPr>
-          <w:rFonts w:ascii="Times New Roman" w:eastAsia="Times New Roman" w:hAnsi="Times New Roman" w:cs="Times New Roman"/>
-          <w:shd w:val="clear" w:color="auto" w:fill="FFFFFF"/>
-        </w:rPr>
-        <w:t xml:space="preserve"> solutions. It reuses Hibernate ORM’s engine but persists entities into a </w:t>
-      </w:r>
-      <w:proofErr w:type="spellStart"/>
-      <w:r>
-        <w:rPr>
-          <w:rFonts w:ascii="Times New Roman" w:eastAsia="Times New Roman" w:hAnsi="Times New Roman" w:cs="Times New Roman"/>
-          <w:shd w:val="clear" w:color="auto" w:fill="FFFFFF"/>
-        </w:rPr>
-        <w:t>N</w:t>
+        <w:t>Hibernate Object/Grid Mapper (OGM) provides Java Persistence (JPA) support for NoSQL solutions. It reuses Hibernate ORM’s engine but persists entities into a NoSQL datastore instead of a relational database.</w:t>
+      </w:r>
+    </w:p>
+    <w:p>
+      <w:pPr>
+        <w:rPr>
+          <w:rFonts w:ascii="Times New Roman" w:eastAsia="Times New Roman" w:hAnsi="Times New Roman" w:cs="Times New Roman"/>
+          <w:shd w:val="clear" w:color="auto" w:fill="FFFFFF"/>
+        </w:rPr>
+      </w:pPr>
+    </w:p>
+    <w:p>
+      <w:pPr>
+        <w:rPr>
+          <w:rFonts w:ascii="Times New Roman" w:eastAsia="Times New Roman" w:hAnsi="Times New Roman" w:cs="Times New Roman"/>
+          <w:sz w:val="20"/>
+          <w:szCs w:val="20"/>
+        </w:rPr>
+      </w:pPr>
+      <w:r>
+        <w:rPr>
+          <w:rFonts w:ascii="Times New Roman" w:eastAsia="Times New Roman" w:hAnsi="Times New Roman" w:cs="Times New Roman"/>
+          <w:u w:val="single"/>
+          <w:shd w:val="clear" w:color="auto" w:fill="FFFFFF"/>
+        </w:rPr>
+        <w:t>Note</w:t>
+      </w:r>
+      <w:r>
+        <w:rPr>
+          <w:rFonts w:ascii="Times New Roman" w:eastAsia="Times New Roman" w:hAnsi="Times New Roman" w:cs="Times New Roman"/>
+          <w:shd w:val="clear" w:color="auto" w:fill="FFFFFF"/>
+        </w:rPr>
+        <w:t>: on my demo: It use</w:t>
+      </w:r>
+      <w:r>
+        <w:rPr>
+          <w:rFonts w:ascii="Times New Roman" w:eastAsia="Times New Roman" w:hAnsi="Times New Roman" w:cs="Times New Roman"/>
+          <w:shd w:val="clear" w:color="auto" w:fill="FFFFFF"/>
+        </w:rPr>
+        <w:t xml:space="preserve"> native hibernate APIS (</w:t>
+      </w:r>
+      <w:r>
+        <w:rPr>
+          <w:rFonts w:ascii="Times New Roman" w:eastAsia="Times New Roman" w:hAnsi="Times New Roman" w:cs="Times New Roman"/>
+          <w:shd w:val="clear" w:color="auto" w:fill="FFFFFF"/>
+        </w:rPr>
+        <w:t>hibernate session not entity manager</w:t>
+      </w:r>
+      <w:r>
+        <w:rPr>
+          <w:rFonts w:ascii="Times New Roman" w:eastAsia="Times New Roman" w:hAnsi="Times New Roman" w:cs="Times New Roman"/>
+          <w:shd w:val="clear" w:color="auto" w:fill="FFFFFF"/>
+        </w:rPr>
+        <w:t>)</w:t>
+      </w:r>
+      <w:r>
+        <w:rPr>
+          <w:rFonts w:ascii="Times New Roman" w:eastAsia="Times New Roman" w:hAnsi="Times New Roman" w:cs="Times New Roman"/>
+          <w:shd w:val="clear" w:color="auto" w:fill="FFFFFF"/>
+        </w:rPr>
+        <w:t>, spring 4</w:t>
+      </w:r>
+    </w:p>
+    <w:p>
+      <w:pPr>
+        <w:rPr>
+          <w:rFonts w:ascii="Times New Roman" w:eastAsia="Times New Roman" w:hAnsi="Times New Roman" w:cs="Times New Roman"/>
+        </w:rPr>
+      </w:pPr>
+    </w:p>
+    <w:p>
+      <w:pPr>
+        <w:rPr>
+          <w:rFonts w:ascii="Times" w:eastAsia="Times New Roman" w:hAnsi="Times" w:cs="Times New Roman"/>
+          <w:b/>
+          <w:sz w:val="26"/>
+          <w:szCs w:val="20"/>
+        </w:rPr>
+      </w:pPr>
+      <w:r>
+        <w:rPr>
+          <w:rFonts w:ascii="Times" w:eastAsia="Times New Roman" w:hAnsi="Times" w:cs="Times New Roman"/>
+          <w:b/>
+          <w:sz w:val="26"/>
+          <w:szCs w:val="20"/>
+        </w:rPr>
+        <w:t>Rest Controller:</w:t>
+      </w:r>
+    </w:p>
+    <w:p>
+      <w:pPr>
+        <w:rPr>
+          <w:rFonts w:ascii="Times New Roman" w:eastAsia="Times New Roman" w:hAnsi="Times New Roman" w:cs="Times New Roman"/>
+          <w:b/>
+          <w:szCs w:val="20"/>
+        </w:rPr>
+      </w:pPr>
+      <w:r>
+        <w:rPr>
+          <w:rFonts w:ascii="Times New Roman" w:eastAsia="Times New Roman" w:hAnsi="Times New Roman" w:cs="Times New Roman"/>
+          <w:szCs w:val="20"/>
+        </w:rPr>
+        <w:t>REST (Representational State Transfer) was introduced and defined in 2000 by Roy Fielding in his doctoral dissertation. REST is an architectural style for designing distributed systems. It is not a standard but a set of constraints, such as being stateless, having a client/server relationship, and a uniform interface. REST is not strictly related to HTTP, but it is most commonly associated with it</w:t>
+      </w:r>
+      <w:r>
+        <w:rPr>
+          <w:rFonts w:ascii="Times New Roman" w:eastAsia="Times New Roman" w:hAnsi="Times New Roman" w:cs="Times New Roman"/>
+          <w:b/>
+          <w:szCs w:val="20"/>
+        </w:rPr>
+        <w:t>.</w:t>
+      </w:r>
+    </w:p>
+    <w:p>
+      <w:pPr>
+        <w:rPr>
+          <w:rFonts w:ascii="Times New Roman" w:eastAsia="Times New Roman" w:hAnsi="Times New Roman" w:cs="Times New Roman"/>
+          <w:b/>
+          <w:szCs w:val="20"/>
+        </w:rPr>
+      </w:pPr>
+    </w:p>
+    <w:p>
+      <w:pPr>
+        <w:rPr>
+          <w:rFonts w:ascii="Times New Roman" w:eastAsia="Times New Roman" w:hAnsi="Times New Roman" w:cs="Times New Roman"/>
+          <w:szCs w:val="20"/>
+        </w:rPr>
+      </w:pPr>
+      <w:r>
+        <w:rPr>
+          <w:rFonts w:ascii="Times New Roman" w:eastAsia="Times New Roman" w:hAnsi="Times New Roman" w:cs="Times New Roman"/>
+          <w:szCs w:val="20"/>
+        </w:rPr>
+        <w:t xml:space="preserve">-   Resources expose easily understood directory structure URIs. </w:t>
+      </w:r>
+    </w:p>
+    <w:p>
+      <w:pPr>
+        <w:rPr>
+          <w:rFonts w:ascii="Times New Roman" w:eastAsia="Times New Roman" w:hAnsi="Times New Roman" w:cs="Times New Roman"/>
+          <w:szCs w:val="20"/>
+        </w:rPr>
+      </w:pPr>
+      <w:r>
+        <w:rPr>
+          <w:rFonts w:ascii="Times New Roman" w:eastAsia="Times New Roman" w:hAnsi="Times New Roman" w:cs="Times New Roman"/>
+          <w:szCs w:val="20"/>
+        </w:rPr>
+        <w:t>-   Representations transfer JSON or XML to represent data objects and attributes.</w:t>
+      </w:r>
+    </w:p>
+    <w:p>
+      <w:pPr>
+        <w:rPr>
+          <w:rFonts w:ascii="Times New Roman" w:eastAsia="Times New Roman" w:hAnsi="Times New Roman" w:cs="Times New Roman"/>
+          <w:szCs w:val="20"/>
+        </w:rPr>
+      </w:pPr>
+      <w:r>
+        <w:rPr>
+          <w:rFonts w:ascii="Times New Roman" w:eastAsia="Times New Roman" w:hAnsi="Times New Roman" w:cs="Times New Roman"/>
+          <w:szCs w:val="20"/>
+        </w:rPr>
+        <w:t xml:space="preserve">-   Messages use HTTP methods explicitly (for example, GET, POST, PUT, and DELETE). </w:t>
+      </w:r>
+    </w:p>
+    <w:p>
+      <w:pPr>
+        <w:rPr>
+          <w:rFonts w:ascii="Times New Roman" w:eastAsia="Times New Roman" w:hAnsi="Times New Roman" w:cs="Times New Roman"/>
+          <w:szCs w:val="20"/>
+        </w:rPr>
+      </w:pPr>
+      <w:r>
+        <w:rPr>
+          <w:rFonts w:ascii="Times New Roman" w:eastAsia="Times New Roman" w:hAnsi="Times New Roman" w:cs="Times New Roman"/>
+          <w:szCs w:val="20"/>
+        </w:rPr>
+        <w:t>-   Stateless interactions store no client context on the server between requests. State dependencies limit and restrict scalability. The client holds session state.</w:t>
+      </w:r>
+    </w:p>
+    <w:p>
+      <w:pPr>
+        <w:pStyle w:val="NoSpacing"/>
+      </w:pPr>
+    </w:p>
+    <w:p>
+      <w:pPr>
+        <w:pStyle w:val="NoSpacing"/>
+      </w:pPr>
+      <w:r>
+        <w:t>HTTP methods</w:t>
+      </w:r>
+      <w:r>
+        <w:t>:</w:t>
+      </w:r>
+      <w:r>
+        <w:t xml:space="preserve"> </w:t>
       </w:r>
       <w:bookmarkStart w:id="0" w:name="_GoBack"/>
       <w:bookmarkEnd w:id="0"/>
       <w:r>
-        <w:rPr>
-          <w:rFonts w:ascii="Times New Roman" w:eastAsia="Times New Roman" w:hAnsi="Times New Roman" w:cs="Times New Roman"/>
-          <w:shd w:val="clear" w:color="auto" w:fill="FFFFFF"/>
-        </w:rPr>
-        <w:t>oSQL</w:t>
-      </w:r>
-      <w:proofErr w:type="spellEnd"/>
-      <w:r>
-        <w:rPr>
-          <w:rFonts w:ascii="Times New Roman" w:eastAsia="Times New Roman" w:hAnsi="Times New Roman" w:cs="Times New Roman"/>
-          <w:shd w:val="clear" w:color="auto" w:fill="FFFFFF"/>
-        </w:rPr>
-        <w:t xml:space="preserve"> </w:t>
-      </w:r>
-      <w:proofErr w:type="spellStart"/>
-      <w:r>
-        <w:rPr>
-          <w:rFonts w:ascii="Times New Roman" w:eastAsia="Times New Roman" w:hAnsi="Times New Roman" w:cs="Times New Roman"/>
-          <w:shd w:val="clear" w:color="auto" w:fill="FFFFFF"/>
-        </w:rPr>
-        <w:t>datastore</w:t>
-      </w:r>
-      <w:proofErr w:type="spellEnd"/>
-      <w:r>
-        <w:rPr>
-          <w:rFonts w:ascii="Times New Roman" w:eastAsia="Times New Roman" w:hAnsi="Times New Roman" w:cs="Times New Roman"/>
-          <w:shd w:val="clear" w:color="auto" w:fill="FFFFFF"/>
-        </w:rPr>
-        <w:t xml:space="preserve"> instead of a relational database.</w:t>
-      </w:r>
-    </w:p>
-    <w:p>
-      <w:pPr>
-        <w:rPr>
-          <w:rFonts w:ascii="Times New Roman" w:eastAsia="Times New Roman" w:hAnsi="Times New Roman" w:cs="Times New Roman"/>
-          <w:shd w:val="clear" w:color="auto" w:fill="FFFFFF"/>
-        </w:rPr>
-      </w:pPr>
-    </w:p>
-    <w:p>
-      <w:pPr>
-        <w:rPr>
-          <w:rFonts w:ascii="Times New Roman" w:eastAsia="Times New Roman" w:hAnsi="Times New Roman" w:cs="Times New Roman"/>
-          <w:sz w:val="20"/>
-          <w:szCs w:val="20"/>
-        </w:rPr>
-      </w:pPr>
-      <w:r>
-        <w:rPr>
-          <w:rFonts w:ascii="Times New Roman" w:eastAsia="Times New Roman" w:hAnsi="Times New Roman" w:cs="Times New Roman"/>
-          <w:u w:val="single"/>
-          <w:shd w:val="clear" w:color="auto" w:fill="FFFFFF"/>
-        </w:rPr>
-        <w:t>Note</w:t>
-      </w:r>
-      <w:r>
-        <w:rPr>
-          <w:rFonts w:ascii="Times New Roman" w:eastAsia="Times New Roman" w:hAnsi="Times New Roman" w:cs="Times New Roman"/>
-          <w:shd w:val="clear" w:color="auto" w:fill="FFFFFF"/>
-        </w:rPr>
-        <w:t>: on my demo: It use</w:t>
-      </w:r>
-      <w:r>
-        <w:rPr>
-          <w:rFonts w:ascii="Times New Roman" w:eastAsia="Times New Roman" w:hAnsi="Times New Roman" w:cs="Times New Roman"/>
-          <w:shd w:val="clear" w:color="auto" w:fill="FFFFFF"/>
-        </w:rPr>
-        <w:t xml:space="preserve"> native hibernate APIS (</w:t>
-      </w:r>
-      <w:r>
-        <w:rPr>
-          <w:rFonts w:ascii="Times New Roman" w:eastAsia="Times New Roman" w:hAnsi="Times New Roman" w:cs="Times New Roman"/>
-          <w:shd w:val="clear" w:color="auto" w:fill="FFFFFF"/>
-        </w:rPr>
-        <w:t>hibernate session not entity manager</w:t>
-      </w:r>
-      <w:r>
-        <w:rPr>
-          <w:rFonts w:ascii="Times New Roman" w:eastAsia="Times New Roman" w:hAnsi="Times New Roman" w:cs="Times New Roman"/>
-          <w:shd w:val="clear" w:color="auto" w:fill="FFFFFF"/>
-        </w:rPr>
-        <w:t>)</w:t>
-      </w:r>
-      <w:r>
-        <w:rPr>
-          <w:rFonts w:ascii="Times New Roman" w:eastAsia="Times New Roman" w:hAnsi="Times New Roman" w:cs="Times New Roman"/>
-          <w:shd w:val="clear" w:color="auto" w:fill="FFFFFF"/>
-        </w:rPr>
-        <w:t>, spring 4</w:t>
-      </w:r>
-    </w:p>
-    <w:p>
-      <w:pPr>
-        <w:rPr>
-          <w:rFonts w:ascii="Times New Roman" w:eastAsia="Times New Roman" w:hAnsi="Times New Roman" w:cs="Times New Roman"/>
-        </w:rPr>
-      </w:pPr>
-    </w:p>
-    <w:p>
-      <w:pPr>
-        <w:rPr>
-          <w:rFonts w:ascii="Times" w:eastAsia="Times New Roman" w:hAnsi="Times" w:cs="Times New Roman"/>
-          <w:sz w:val="20"/>
-          <w:szCs w:val="20"/>
+        <w:t>Use HTTP methods to map CRUD (cr</w:t>
+      </w:r>
+      <w:r>
+        <w:t xml:space="preserve">eate, retrieve, update, delete) </w:t>
+      </w:r>
+      <w:r>
+        <w:t>operations to HTTP requests.</w:t>
+      </w:r>
+      <w:r>
+        <w:t>: GET, POST, PUT, PATCH, DELETE</w:t>
+      </w:r>
+    </w:p>
+    <w:p>
+      <w:pPr>
+        <w:pStyle w:val="NoSpacing"/>
+      </w:pPr>
+    </w:p>
+    <w:p>
+      <w:pPr>
+        <w:pStyle w:val="NoSpacing"/>
+      </w:pPr>
+      <w:r>
+        <w:t>HTTP status codes</w:t>
+      </w:r>
+    </w:p>
+    <w:p>
+      <w:pPr>
+        <w:pStyle w:val="NoSpacing"/>
+      </w:pPr>
+      <w:r>
+        <w:t>Status codes indicate the result of the HTTP request.</w:t>
+      </w:r>
+    </w:p>
+    <w:p>
+      <w:pPr>
+        <w:pStyle w:val="NoSpacing"/>
+      </w:pPr>
+      <w:r>
+        <w:t>1XX - informational</w:t>
+      </w:r>
+    </w:p>
+    <w:p>
+      <w:pPr>
+        <w:pStyle w:val="NoSpacing"/>
+      </w:pPr>
+      <w:r>
+        <w:t>2XX - success</w:t>
+      </w:r>
+    </w:p>
+    <w:p>
+      <w:pPr>
+        <w:pStyle w:val="NoSpacing"/>
+      </w:pPr>
+      <w:r>
+        <w:t>3XX - redirection</w:t>
+      </w:r>
+    </w:p>
+    <w:p>
+      <w:pPr>
+        <w:pStyle w:val="NoSpacing"/>
+      </w:pPr>
+      <w:r>
+        <w:t>4XX - client error</w:t>
+      </w:r>
+    </w:p>
+    <w:p>
+      <w:pPr>
+        <w:pStyle w:val="NoSpacing"/>
+      </w:pPr>
+      <w:r>
+        <w:t>5XX - server error</w:t>
+      </w:r>
+    </w:p>
+    <w:p>
+      <w:pPr>
+        <w:rPr>
+          <w:rFonts w:ascii="Times New Roman" w:eastAsia="Times New Roman" w:hAnsi="Times New Roman" w:cs="Times New Roman"/>
         </w:rPr>
       </w:pPr>
     </w:p>
@@ -1654,6 +1457,60 @@
 <file path=word/numbering.xml><?xml version="1.0" encoding="utf-8"?>
 <w:numbering xmlns:wpc="http://schemas.microsoft.com/office/word/2010/wordprocessingCanvas" xmlns:mo="http://schemas.microsoft.com/office/mac/office/2008/main" xmlns:mc="http://schemas.openxmlformats.org/markup-compatibility/2006" xmlns:mv="urn:schemas-microsoft-com:mac:vml" xmlns:o="urn:schemas-microsoft-com:office:office" xmlns:r="http://schemas.openxmlformats.org/officeDocument/2006/relationships" xmlns:m="http://schemas.openxmlformats.org/officeDocument/2006/math" xmlns:v="urn:schemas-microsoft-com:vml" xmlns:wp14="http://schemas.microsoft.com/office/word/2010/wordprocessingDrawing" xmlns:wp="http://schemas.openxmlformats.org/drawingml/2006/wordprocessingDrawing" xmlns:w10="urn:schemas-microsoft-com:office:word" xmlns:w="http://schemas.openxmlformats.org/wordprocessingml/2006/main" xmlns:w14="http://schemas.microsoft.com/office/word/2010/wordml" xmlns:wpg="http://schemas.microsoft.com/office/word/2010/wordprocessingGroup" xmlns:wpi="http://schemas.microsoft.com/office/word/2010/wordprocessingInk" xmlns:wne="http://schemas.microsoft.com/office/word/2006/wordml" xmlns:wps="http://schemas.microsoft.com/office/word/2010/wordprocessingShape" mc:Ignorable="w14 wp14">
   <w:abstractNum w:abstractNumId="0">
+    <w:nsid w:val="00000001"/>
+    <w:multiLevelType w:val="hybridMultilevel"/>
+    <w:tmpl w:val="00000001"/>
+    <w:lvl w:ilvl="0" w:tplc="00000001">
+      <w:start w:val="1"/>
+      <w:numFmt w:val="bullet"/>
+      <w:lvlText w:val="•"/>
+      <w:lvlJc w:val="left"/>
+      <w:pPr>
+        <w:ind w:left="720" w:hanging="360"/>
+      </w:pPr>
+    </w:lvl>
+    <w:lvl w:ilvl="1" w:tplc="FFFFFFFF">
+      <w:numFmt w:val="decimal"/>
+      <w:lvlText w:val=""/>
+      <w:lvlJc w:val="left"/>
+    </w:lvl>
+    <w:lvl w:ilvl="2" w:tplc="FFFFFFFF">
+      <w:numFmt w:val="decimal"/>
+      <w:lvlText w:val=""/>
+      <w:lvlJc w:val="left"/>
+    </w:lvl>
+    <w:lvl w:ilvl="3" w:tplc="FFFFFFFF">
+      <w:numFmt w:val="decimal"/>
+      <w:lvlText w:val=""/>
+      <w:lvlJc w:val="left"/>
+    </w:lvl>
+    <w:lvl w:ilvl="4" w:tplc="FFFFFFFF">
+      <w:numFmt w:val="decimal"/>
+      <w:lvlText w:val=""/>
+      <w:lvlJc w:val="left"/>
+    </w:lvl>
+    <w:lvl w:ilvl="5" w:tplc="FFFFFFFF">
+      <w:numFmt w:val="decimal"/>
+      <w:lvlText w:val=""/>
+      <w:lvlJc w:val="left"/>
+    </w:lvl>
+    <w:lvl w:ilvl="6" w:tplc="FFFFFFFF">
+      <w:numFmt w:val="decimal"/>
+      <w:lvlText w:val=""/>
+      <w:lvlJc w:val="left"/>
+    </w:lvl>
+    <w:lvl w:ilvl="7" w:tplc="FFFFFFFF">
+      <w:numFmt w:val="decimal"/>
+      <w:lvlText w:val=""/>
+      <w:lvlJc w:val="left"/>
+    </w:lvl>
+    <w:lvl w:ilvl="8" w:tplc="FFFFFFFF">
+      <w:numFmt w:val="decimal"/>
+      <w:lvlText w:val=""/>
+      <w:lvlJc w:val="left"/>
+    </w:lvl>
+  </w:abstractNum>
+  <w:abstractNum w:abstractNumId="1">
     <w:nsid w:val="1A92196A"/>
     <w:multiLevelType w:val="hybridMultilevel"/>
     <w:tmpl w:val="5178D664"/>
@@ -1766,7 +1623,7 @@
       </w:rPr>
     </w:lvl>
   </w:abstractNum>
-  <w:abstractNum w:abstractNumId="1">
+  <w:abstractNum w:abstractNumId="2">
     <w:nsid w:val="1E74084E"/>
     <w:multiLevelType w:val="hybridMultilevel"/>
     <w:tmpl w:val="88F0FEF8"/>
@@ -1878,7 +1735,7 @@
       </w:rPr>
     </w:lvl>
   </w:abstractNum>
-  <w:abstractNum w:abstractNumId="2">
+  <w:abstractNum w:abstractNumId="3">
     <w:nsid w:val="291717EE"/>
     <w:multiLevelType w:val="hybridMultilevel"/>
     <w:tmpl w:val="80744A1A"/>
@@ -1964,7 +1821,7 @@
       </w:pPr>
     </w:lvl>
   </w:abstractNum>
-  <w:abstractNum w:abstractNumId="3">
+  <w:abstractNum w:abstractNumId="4">
     <w:nsid w:val="29F146BC"/>
     <w:multiLevelType w:val="hybridMultilevel"/>
     <w:tmpl w:val="B9E4FD88"/>
@@ -2050,7 +1907,7 @@
       </w:pPr>
     </w:lvl>
   </w:abstractNum>
-  <w:abstractNum w:abstractNumId="4">
+  <w:abstractNum w:abstractNumId="5">
     <w:nsid w:val="4007112F"/>
     <w:multiLevelType w:val="multilevel"/>
     <w:tmpl w:val="04090021"/>
@@ -2163,7 +2020,7 @@
       </w:rPr>
     </w:lvl>
   </w:abstractNum>
-  <w:abstractNum w:abstractNumId="5">
+  <w:abstractNum w:abstractNumId="6">
     <w:nsid w:val="4DDA5D5E"/>
     <w:multiLevelType w:val="multilevel"/>
     <w:tmpl w:val="04090021"/>
@@ -2276,7 +2133,7 @@
       </w:rPr>
     </w:lvl>
   </w:abstractNum>
-  <w:abstractNum w:abstractNumId="6">
+  <w:abstractNum w:abstractNumId="7">
     <w:nsid w:val="6251188A"/>
     <w:multiLevelType w:val="hybridMultilevel"/>
     <w:tmpl w:val="4628F078"/>
@@ -2388,7 +2245,7 @@
       </w:rPr>
     </w:lvl>
   </w:abstractNum>
-  <w:abstractNum w:abstractNumId="7">
+  <w:abstractNum w:abstractNumId="8">
     <w:nsid w:val="627F7FEE"/>
     <w:multiLevelType w:val="multilevel"/>
     <w:tmpl w:val="04090021"/>
@@ -2501,7 +2358,7 @@
       </w:rPr>
     </w:lvl>
   </w:abstractNum>
-  <w:abstractNum w:abstractNumId="8">
+  <w:abstractNum w:abstractNumId="9">
     <w:nsid w:val="67904557"/>
     <w:multiLevelType w:val="hybridMultilevel"/>
     <w:tmpl w:val="0CC8CFEA"/>
@@ -2613,7 +2470,7 @@
       </w:rPr>
     </w:lvl>
   </w:abstractNum>
-  <w:abstractNum w:abstractNumId="9">
+  <w:abstractNum w:abstractNumId="10">
     <w:nsid w:val="71757789"/>
     <w:multiLevelType w:val="hybridMultilevel"/>
     <w:tmpl w:val="5EFA02B8"/>
@@ -2703,33 +2560,36 @@
     </w:lvl>
   </w:abstractNum>
   <w:num w:numId="1">
+    <w:abstractNumId w:val="9"/>
+  </w:num>
+  <w:num w:numId="2">
+    <w:abstractNumId w:val="4"/>
+  </w:num>
+  <w:num w:numId="3">
+    <w:abstractNumId w:val="2"/>
+  </w:num>
+  <w:num w:numId="4">
+    <w:abstractNumId w:val="7"/>
+  </w:num>
+  <w:num w:numId="5">
+    <w:abstractNumId w:val="6"/>
+  </w:num>
+  <w:num w:numId="6">
+    <w:abstractNumId w:val="3"/>
+  </w:num>
+  <w:num w:numId="7">
     <w:abstractNumId w:val="8"/>
   </w:num>
-  <w:num w:numId="2">
-    <w:abstractNumId w:val="3"/>
+  <w:num w:numId="8">
+    <w:abstractNumId w:val="5"/>
   </w:num>
-  <w:num w:numId="3">
+  <w:num w:numId="9">
+    <w:abstractNumId w:val="10"/>
+  </w:num>
+  <w:num w:numId="10">
     <w:abstractNumId w:val="1"/>
   </w:num>
-  <w:num w:numId="4">
-    <w:abstractNumId w:val="6"/>
-  </w:num>
-  <w:num w:numId="5">
-    <w:abstractNumId w:val="5"/>
-  </w:num>
-  <w:num w:numId="6">
-    <w:abstractNumId w:val="2"/>
-  </w:num>
-  <w:num w:numId="7">
-    <w:abstractNumId w:val="7"/>
-  </w:num>
-  <w:num w:numId="8">
-    <w:abstractNumId w:val="4"/>
-  </w:num>
-  <w:num w:numId="9">
-    <w:abstractNumId w:val="9"/>
-  </w:num>
-  <w:num w:numId="10">
+  <w:num w:numId="11">
     <w:abstractNumId w:val="0"/>
   </w:num>
 </w:numbering>
@@ -2986,6 +2846,12 @@
       <w:u w:val="single"/>
     </w:rPr>
   </w:style>
+  <w:style w:type="paragraph" w:styleId="NoSpacing">
+    <w:name w:val="No Spacing"/>
+    <w:uiPriority w:val="1"/>
+    <w:qFormat/>
+    <w:rsid w:val="001A6CE1"/>
+  </w:style>
 </w:styles>
 </file>
 
@@ -3239,6 +3105,12 @@
       <w:color w:val="0000FF"/>
       <w:u w:val="single"/>
     </w:rPr>
+  </w:style>
+  <w:style w:type="paragraph" w:styleId="NoSpacing">
+    <w:name w:val="No Spacing"/>
+    <w:uiPriority w:val="1"/>
+    <w:qFormat/>
+    <w:rsid w:val="001A6CE1"/>
   </w:style>
 </w:styles>
 </file>

</xml_diff>